<commit_message>
[add] run with docker simple
</commit_message>
<xml_diff>
--- a/MyDasboard/docs/Documento_Requerimientos_Software_DRS.docx
+++ b/MyDasboard/docs/Documento_Requerimientos_Software_DRS.docx
@@ -5,7 +5,7 @@
     <w:p>
       <w:pPr>
         <w:pStyle w:val="TextBody"/>
-        <w:spacing w:lineRule="auto" w:line="273" w:before="0" w:after="120"/>
+        <w:spacing w:lineRule="auto" w:line="271" w:before="0" w:after="120"/>
         <w:rPr>
           <w:rFonts w:ascii="Liberation Serif" w:hAnsi="Liberation Serif"/>
           <w:color w:val="000000"/>
@@ -49,7 +49,7 @@
     <w:p>
       <w:pPr>
         <w:pStyle w:val="Heading3"/>
-        <w:spacing w:lineRule="auto" w:line="273" w:before="0" w:after="120"/>
+        <w:spacing w:lineRule="auto" w:line="271" w:before="0" w:after="120"/>
         <w:rPr>
           <w:rFonts w:ascii="Liberation Serif" w:hAnsi="Liberation Serif"/>
           <w:color w:val="000000"/>
@@ -93,7 +93,7 @@
     <w:p>
       <w:pPr>
         <w:pStyle w:val="Heading4"/>
-        <w:spacing w:lineRule="auto" w:line="273" w:before="0" w:after="120"/>
+        <w:spacing w:lineRule="auto" w:line="271" w:before="0" w:after="120"/>
         <w:rPr>
           <w:rFonts w:ascii="Liberation Serif" w:hAnsi="Liberation Serif"/>
           <w:color w:val="000000"/>
@@ -137,7 +137,7 @@
     <w:p>
       <w:pPr>
         <w:pStyle w:val="TextBody"/>
-        <w:spacing w:lineRule="auto" w:line="273" w:before="0" w:after="120"/>
+        <w:spacing w:lineRule="auto" w:line="271" w:before="0" w:after="120"/>
         <w:rPr>
           <w:rFonts w:ascii="Liberation Serif" w:hAnsi="Liberation Serif"/>
           <w:color w:val="000000"/>
@@ -166,16 +166,6 @@
           <w:lang w:val="zxx" w:eastAsia="zxx" w:bidi="zxx"/>
         </w:rPr>
         <w:br/>
-      </w:r>
-      <w:r>
-        <w:rPr>
-          <w:rFonts w:ascii="Liberation Serif" w:hAnsi="Liberation Serif"/>
-          <w:b/>
-          <w:color w:val="000000"/>
-          <w:sz w:val="28"/>
-          <w:szCs w:val="28"/>
-          <w:lang w:val="zxx" w:eastAsia="zxx" w:bidi="zxx"/>
-        </w:rPr>
         <w:t>MyDashboard</w:t>
       </w:r>
       <w:r>
@@ -213,7 +203,7 @@
     <w:p>
       <w:pPr>
         <w:pStyle w:val="Heading4"/>
-        <w:spacing w:lineRule="auto" w:line="273" w:before="0" w:after="120"/>
+        <w:spacing w:lineRule="auto" w:line="271" w:before="0" w:after="120"/>
         <w:rPr>
           <w:rFonts w:ascii="Liberation Serif" w:hAnsi="Liberation Serif"/>
           <w:color w:val="000000"/>
@@ -257,7 +247,7 @@
     <w:p>
       <w:pPr>
         <w:pStyle w:val="TextBody"/>
-        <w:spacing w:lineRule="auto" w:line="273" w:before="0" w:after="120"/>
+        <w:spacing w:lineRule="auto" w:line="271" w:before="0" w:after="120"/>
         <w:rPr>
           <w:rFonts w:ascii="Liberation Serif" w:hAnsi="Liberation Serif"/>
           <w:color w:val="000000"/>
@@ -326,12 +316,11 @@
           <w:ilvl w:val="0"/>
           <w:numId w:val="7"/>
         </w:numPr>
-        <w:pBdr/>
         <w:tabs>
           <w:tab w:val="clear" w:pos="720"/>
           <w:tab w:val="left" w:pos="0" w:leader="none"/>
         </w:tabs>
-        <w:spacing w:lineRule="auto" w:line="273" w:before="0" w:after="120"/>
+        <w:spacing w:lineRule="auto" w:line="271" w:before="0" w:after="120"/>
         <w:ind w:left="709" w:hanging="283"/>
         <w:rPr>
           <w:rFonts w:ascii="Liberation Serif" w:hAnsi="Liberation Serif"/>
@@ -366,7 +355,7 @@
     <w:p>
       <w:pPr>
         <w:pStyle w:val="Heading4"/>
-        <w:spacing w:lineRule="auto" w:line="273" w:before="0" w:after="120"/>
+        <w:spacing w:lineRule="auto" w:line="271" w:before="0" w:after="120"/>
         <w:rPr>
           <w:rFonts w:ascii="Liberation Serif" w:hAnsi="Liberation Serif"/>
           <w:color w:val="000000"/>
@@ -410,7 +399,7 @@
     <w:p>
       <w:pPr>
         <w:pStyle w:val="TextBody"/>
-        <w:spacing w:lineRule="auto" w:line="273" w:before="0" w:after="120"/>
+        <w:spacing w:lineRule="auto" w:line="271" w:before="0" w:after="120"/>
         <w:rPr>
           <w:rFonts w:ascii="Liberation Serif" w:hAnsi="Liberation Serif"/>
           <w:color w:val="000000"/>
@@ -466,7 +455,7 @@
       </w:tblPr>
       <w:tblGrid>
         <w:gridCol w:w="2005"/>
-        <w:gridCol w:w="5734"/>
+        <w:gridCol w:w="5733"/>
       </w:tblGrid>
       <w:tr>
         <w:trPr>
@@ -486,12 +475,13 @@
           <w:p>
             <w:pPr>
               <w:pStyle w:val="TableContents"/>
-              <w:spacing w:lineRule="auto" w:line="273" w:before="0" w:after="0"/>
+              <w:widowControl w:val="false"/>
+              <w:spacing w:lineRule="auto" w:line="271" w:before="0" w:after="0"/>
               <w:rPr/>
             </w:pPr>
             <w:r>
               <w:rPr>
-                <w:rStyle w:val="StrongEmphasis"/>
+                <w:rStyle w:val="Strong"/>
                 <w:rFonts w:ascii="Liberation Serif" w:hAnsi="Liberation Serif"/>
                 <w:color w:val="000000"/>
                 <w:sz w:val="28"/>
@@ -504,7 +494,7 @@
         </w:tc>
         <w:tc>
           <w:tcPr>
-            <w:tcW w:w="5734" w:type="dxa"/>
+            <w:tcW w:w="5733" w:type="dxa"/>
             <w:tcBorders>
               <w:top w:val="single" w:sz="2" w:space="0" w:color="000000"/>
               <w:left w:val="single" w:sz="2" w:space="0" w:color="000000"/>
@@ -516,12 +506,13 @@
           <w:p>
             <w:pPr>
               <w:pStyle w:val="TableContents"/>
-              <w:spacing w:lineRule="auto" w:line="273" w:before="0" w:after="0"/>
+              <w:widowControl w:val="false"/>
+              <w:spacing w:lineRule="auto" w:line="271" w:before="0" w:after="0"/>
               <w:rPr/>
             </w:pPr>
             <w:r>
               <w:rPr>
-                <w:rStyle w:val="StrongEmphasis"/>
+                <w:rStyle w:val="Strong"/>
                 <w:rFonts w:ascii="Liberation Serif" w:hAnsi="Liberation Serif"/>
                 <w:color w:val="000000"/>
                 <w:sz w:val="28"/>
@@ -549,9 +540,11 @@
           <w:p>
             <w:pPr>
               <w:pStyle w:val="TableContents"/>
-              <w:spacing w:lineRule="auto" w:line="273" w:before="0" w:after="120"/>
-              <w:rPr>
-                <w:rFonts w:ascii="Liberation Serif" w:hAnsi="Liberation Serif"/>
+              <w:widowControl w:val="false"/>
+              <w:spacing w:lineRule="auto" w:line="271" w:before="0" w:after="120"/>
+              <w:rPr>
+                <w:rFonts w:ascii="Liberation Serif" w:hAnsi="Liberation Serif"/>
+                <w:b/>
                 <w:b/>
                 <w:color w:val="000000"/>
                 <w:sz w:val="28"/>
@@ -574,7 +567,7 @@
         </w:tc>
         <w:tc>
           <w:tcPr>
-            <w:tcW w:w="5734" w:type="dxa"/>
+            <w:tcW w:w="5733" w:type="dxa"/>
             <w:tcBorders>
               <w:top w:val="single" w:sz="2" w:space="0" w:color="000000"/>
               <w:left w:val="single" w:sz="2" w:space="0" w:color="000000"/>
@@ -586,7 +579,8 @@
           <w:p>
             <w:pPr>
               <w:pStyle w:val="TableContents"/>
-              <w:spacing w:lineRule="auto" w:line="273" w:before="0" w:after="120"/>
+              <w:widowControl w:val="false"/>
+              <w:spacing w:lineRule="auto" w:line="271" w:before="0" w:after="120"/>
               <w:rPr>
                 <w:rFonts w:ascii="Liberation Serif" w:hAnsi="Liberation Serif"/>
                 <w:color w:val="000000"/>
@@ -624,9 +618,11 @@
           <w:p>
             <w:pPr>
               <w:pStyle w:val="TableContents"/>
-              <w:spacing w:lineRule="auto" w:line="273" w:before="0" w:after="120"/>
-              <w:rPr>
-                <w:rFonts w:ascii="Liberation Serif" w:hAnsi="Liberation Serif"/>
+              <w:widowControl w:val="false"/>
+              <w:spacing w:lineRule="auto" w:line="271" w:before="0" w:after="120"/>
+              <w:rPr>
+                <w:rFonts w:ascii="Liberation Serif" w:hAnsi="Liberation Serif"/>
+                <w:b/>
                 <w:b/>
                 <w:color w:val="000000"/>
                 <w:sz w:val="28"/>
@@ -649,7 +645,7 @@
         </w:tc>
         <w:tc>
           <w:tcPr>
-            <w:tcW w:w="5734" w:type="dxa"/>
+            <w:tcW w:w="5733" w:type="dxa"/>
             <w:tcBorders>
               <w:top w:val="single" w:sz="2" w:space="0" w:color="000000"/>
               <w:left w:val="single" w:sz="2" w:space="0" w:color="000000"/>
@@ -661,7 +657,8 @@
           <w:p>
             <w:pPr>
               <w:pStyle w:val="TableContents"/>
-              <w:spacing w:lineRule="auto" w:line="273" w:before="0" w:after="120"/>
+              <w:widowControl w:val="false"/>
+              <w:spacing w:lineRule="auto" w:line="271" w:before="0" w:after="120"/>
               <w:rPr>
                 <w:rFonts w:ascii="Liberation Serif" w:hAnsi="Liberation Serif"/>
                 <w:color w:val="000000"/>
@@ -699,7 +696,8 @@
           <w:p>
             <w:pPr>
               <w:pStyle w:val="TableContents"/>
-              <w:spacing w:lineRule="auto" w:line="273" w:before="0" w:after="120"/>
+              <w:widowControl w:val="false"/>
+              <w:spacing w:lineRule="auto" w:line="271" w:before="0" w:after="120"/>
               <w:rPr>
                 <w:rFonts w:ascii="Google Sans Text;sans-serif" w:hAnsi="Google Sans Text;sans-serif" w:eastAsia="Google Sans Text;sans-serif" w:cs="Google Sans Text;sans-serif"/>
               </w:rPr>
@@ -718,7 +716,7 @@
         </w:tc>
         <w:tc>
           <w:tcPr>
-            <w:tcW w:w="5734" w:type="dxa"/>
+            <w:tcW w:w="5733" w:type="dxa"/>
             <w:tcBorders>
               <w:top w:val="single" w:sz="2" w:space="0" w:color="000000"/>
               <w:left w:val="single" w:sz="2" w:space="0" w:color="000000"/>
@@ -730,7 +728,8 @@
           <w:p>
             <w:pPr>
               <w:pStyle w:val="TableContents"/>
-              <w:spacing w:lineRule="auto" w:line="273" w:before="0" w:after="120"/>
+              <w:widowControl w:val="false"/>
+              <w:spacing w:lineRule="auto" w:line="271" w:before="0" w:after="120"/>
               <w:rPr>
                 <w:rFonts w:ascii="Liberation Serif" w:hAnsi="Liberation Serif"/>
                 <w:color w:val="000000"/>
@@ -799,7 +798,7 @@
     <w:p>
       <w:pPr>
         <w:pStyle w:val="Heading4"/>
-        <w:spacing w:lineRule="auto" w:line="273" w:before="0" w:after="120"/>
+        <w:spacing w:lineRule="auto" w:line="271" w:before="0" w:after="120"/>
         <w:rPr>
           <w:rFonts w:ascii="Liberation Serif" w:hAnsi="Liberation Serif"/>
           <w:color w:val="000000"/>
@@ -843,7 +842,7 @@
     <w:p>
       <w:pPr>
         <w:pStyle w:val="TextBody"/>
-        <w:spacing w:lineRule="auto" w:line="273" w:before="0" w:after="120"/>
+        <w:spacing w:lineRule="auto" w:line="271" w:before="0" w:after="120"/>
         <w:rPr>
           <w:rFonts w:ascii="Liberation Serif" w:hAnsi="Liberation Serif"/>
           <w:color w:val="000000"/>
@@ -887,7 +886,7 @@
     <w:p>
       <w:pPr>
         <w:pStyle w:val="Heading4"/>
-        <w:spacing w:lineRule="auto" w:line="273" w:before="0" w:after="120"/>
+        <w:spacing w:lineRule="auto" w:line="271" w:before="0" w:after="120"/>
         <w:rPr>
           <w:rFonts w:ascii="Liberation Serif" w:hAnsi="Liberation Serif"/>
           <w:color w:val="000000"/>
@@ -935,12 +934,11 @@
           <w:ilvl w:val="0"/>
           <w:numId w:val="8"/>
         </w:numPr>
-        <w:pBdr/>
         <w:tabs>
           <w:tab w:val="clear" w:pos="720"/>
           <w:tab w:val="left" w:pos="0" w:leader="none"/>
         </w:tabs>
-        <w:spacing w:lineRule="auto" w:line="273" w:before="0" w:after="120"/>
+        <w:spacing w:lineRule="auto" w:line="271" w:before="0" w:after="120"/>
         <w:ind w:left="709" w:hanging="283"/>
         <w:rPr>
           <w:rFonts w:ascii="Liberation Serif" w:hAnsi="Liberation Serif"/>
@@ -979,12 +977,11 @@
           <w:ilvl w:val="0"/>
           <w:numId w:val="8"/>
         </w:numPr>
-        <w:pBdr/>
         <w:tabs>
           <w:tab w:val="clear" w:pos="720"/>
           <w:tab w:val="left" w:pos="0" w:leader="none"/>
         </w:tabs>
-        <w:spacing w:lineRule="auto" w:line="273" w:before="0" w:after="120"/>
+        <w:spacing w:lineRule="auto" w:line="271" w:before="0" w:after="120"/>
         <w:ind w:left="709" w:hanging="283"/>
         <w:rPr>
           <w:rFonts w:ascii="Liberation Serif" w:hAnsi="Liberation Serif"/>
@@ -1019,7 +1016,7 @@
     <w:p>
       <w:pPr>
         <w:pStyle w:val="Heading4"/>
-        <w:spacing w:lineRule="auto" w:line="273" w:before="0" w:after="120"/>
+        <w:spacing w:lineRule="auto" w:line="271" w:before="0" w:after="120"/>
         <w:rPr>
           <w:rFonts w:ascii="Liberation Serif" w:hAnsi="Liberation Serif"/>
           <w:color w:val="000000"/>
@@ -1067,12 +1064,11 @@
           <w:ilvl w:val="0"/>
           <w:numId w:val="9"/>
         </w:numPr>
-        <w:pBdr/>
         <w:tabs>
           <w:tab w:val="clear" w:pos="720"/>
           <w:tab w:val="left" w:pos="0" w:leader="none"/>
         </w:tabs>
-        <w:spacing w:lineRule="auto" w:line="273" w:before="0" w:after="120"/>
+        <w:spacing w:lineRule="auto" w:line="271" w:before="0" w:after="120"/>
         <w:ind w:left="709" w:hanging="283"/>
         <w:rPr>
           <w:rFonts w:ascii="Liberation Serif" w:hAnsi="Liberation Serif"/>
@@ -1191,7 +1187,7 @@
     <w:p>
       <w:pPr>
         <w:pStyle w:val="Heading3"/>
-        <w:spacing w:lineRule="auto" w:line="273" w:before="0" w:after="120"/>
+        <w:spacing w:lineRule="auto" w:line="271" w:before="0" w:after="120"/>
         <w:rPr>
           <w:rFonts w:ascii="Liberation Serif" w:hAnsi="Liberation Serif"/>
           <w:color w:val="000000"/>
@@ -1213,7 +1209,7 @@
     <w:p>
       <w:pPr>
         <w:pStyle w:val="Normal"/>
-        <w:spacing w:lineRule="auto" w:line="273" w:before="0" w:after="120"/>
+        <w:spacing w:lineRule="auto" w:line="271" w:before="0" w:after="120"/>
         <w:rPr>
           <w:rFonts w:ascii="Liberation Serif" w:hAnsi="Liberation Serif"/>
           <w:color w:val="000000"/>
@@ -1235,7 +1231,7 @@
     <w:p>
       <w:pPr>
         <w:pStyle w:val="Heading3"/>
-        <w:spacing w:lineRule="auto" w:line="273" w:before="0" w:after="120"/>
+        <w:spacing w:lineRule="auto" w:line="271" w:before="0" w:after="120"/>
         <w:rPr>
           <w:rFonts w:ascii="Liberation Serif" w:hAnsi="Liberation Serif"/>
           <w:color w:val="000000"/>
@@ -1257,7 +1253,7 @@
     <w:p>
       <w:pPr>
         <w:pStyle w:val="Normal"/>
-        <w:spacing w:lineRule="auto" w:line="273" w:before="0" w:after="120"/>
+        <w:spacing w:lineRule="auto" w:line="271" w:before="0" w:after="120"/>
         <w:rPr>
           <w:rFonts w:ascii="Liberation Serif" w:hAnsi="Liberation Serif"/>
           <w:color w:val="000000"/>
@@ -1279,7 +1275,7 @@
     <w:p>
       <w:pPr>
         <w:pStyle w:val="Normal"/>
-        <w:spacing w:lineRule="auto" w:line="273" w:before="0" w:after="120"/>
+        <w:spacing w:lineRule="auto" w:line="271" w:before="0" w:after="120"/>
         <w:rPr>
           <w:rFonts w:ascii="Liberation Serif" w:hAnsi="Liberation Serif"/>
           <w:color w:val="000000"/>
@@ -1301,7 +1297,7 @@
     <w:p>
       <w:pPr>
         <w:pStyle w:val="Heading3"/>
-        <w:spacing w:lineRule="auto" w:line="273" w:before="0" w:after="120"/>
+        <w:spacing w:lineRule="auto" w:line="271" w:before="0" w:after="120"/>
         <w:rPr>
           <w:rFonts w:ascii="Liberation Serif" w:hAnsi="Liberation Serif"/>
           <w:color w:val="000000"/>
@@ -1345,7 +1341,7 @@
     <w:p>
       <w:pPr>
         <w:pStyle w:val="TextBody"/>
-        <w:spacing w:lineRule="auto" w:line="273" w:before="0" w:after="120"/>
+        <w:spacing w:lineRule="auto" w:line="271" w:before="0" w:after="120"/>
         <w:rPr>
           <w:rFonts w:ascii="Liberation Serif" w:hAnsi="Liberation Serif"/>
           <w:color w:val="000000"/>
@@ -1367,7 +1363,7 @@
     <w:p>
       <w:pPr>
         <w:pStyle w:val="TextBody"/>
-        <w:spacing w:lineRule="auto" w:line="273" w:before="0" w:after="120"/>
+        <w:spacing w:lineRule="auto" w:line="271" w:before="0" w:after="120"/>
         <w:rPr>
           <w:rFonts w:ascii="Liberation Serif" w:hAnsi="Liberation Serif"/>
           <w:color w:val="000000"/>
@@ -1480,8 +1476,8 @@
         </w:tblCellMar>
       </w:tblPr>
       <w:tblGrid>
-        <w:gridCol w:w="1131"/>
-        <w:gridCol w:w="6237"/>
+        <w:gridCol w:w="1130"/>
+        <w:gridCol w:w="6238"/>
         <w:gridCol w:w="1272"/>
       </w:tblGrid>
       <w:tr>
@@ -1490,7 +1486,7 @@
         </w:trPr>
         <w:tc>
           <w:tcPr>
-            <w:tcW w:w="1131" w:type="dxa"/>
+            <w:tcW w:w="1130" w:type="dxa"/>
             <w:tcBorders>
               <w:top w:val="single" w:sz="2" w:space="0" w:color="000000"/>
               <w:left w:val="single" w:sz="2" w:space="0" w:color="000000"/>
@@ -1502,12 +1498,13 @@
           <w:p>
             <w:pPr>
               <w:pStyle w:val="TableContents"/>
-              <w:spacing w:lineRule="auto" w:line="273" w:before="0" w:after="0"/>
+              <w:widowControl w:val="false"/>
+              <w:spacing w:lineRule="auto" w:line="271" w:before="0" w:after="0"/>
               <w:rPr/>
             </w:pPr>
             <w:r>
               <w:rPr>
-                <w:rStyle w:val="StrongEmphasis"/>
+                <w:rStyle w:val="Strong"/>
                 <w:rFonts w:ascii="Liberation Serif" w:hAnsi="Liberation Serif"/>
                 <w:color w:val="000000"/>
                 <w:sz w:val="28"/>
@@ -1520,7 +1517,7 @@
         </w:tc>
         <w:tc>
           <w:tcPr>
-            <w:tcW w:w="6237" w:type="dxa"/>
+            <w:tcW w:w="6238" w:type="dxa"/>
             <w:tcBorders>
               <w:top w:val="single" w:sz="2" w:space="0" w:color="000000"/>
               <w:left w:val="single" w:sz="2" w:space="0" w:color="000000"/>
@@ -1532,12 +1529,13 @@
           <w:p>
             <w:pPr>
               <w:pStyle w:val="TableContents"/>
-              <w:spacing w:lineRule="auto" w:line="273" w:before="0" w:after="0"/>
+              <w:widowControl w:val="false"/>
+              <w:spacing w:lineRule="auto" w:line="271" w:before="0" w:after="0"/>
               <w:rPr/>
             </w:pPr>
             <w:r>
               <w:rPr>
-                <w:rStyle w:val="StrongEmphasis"/>
+                <w:rStyle w:val="Strong"/>
                 <w:rFonts w:ascii="Liberation Serif" w:hAnsi="Liberation Serif"/>
                 <w:color w:val="000000"/>
                 <w:sz w:val="28"/>
@@ -1562,12 +1560,13 @@
           <w:p>
             <w:pPr>
               <w:pStyle w:val="TableContents"/>
-              <w:spacing w:lineRule="auto" w:line="273" w:before="0" w:after="0"/>
+              <w:widowControl w:val="false"/>
+              <w:spacing w:lineRule="auto" w:line="271" w:before="0" w:after="0"/>
               <w:rPr/>
             </w:pPr>
             <w:r>
               <w:rPr>
-                <w:rStyle w:val="StrongEmphasis"/>
+                <w:rStyle w:val="Strong"/>
                 <w:rFonts w:ascii="Liberation Serif" w:hAnsi="Liberation Serif"/>
                 <w:color w:val="000000"/>
                 <w:sz w:val="28"/>
@@ -1583,7 +1582,7 @@
         <w:trPr/>
         <w:tc>
           <w:tcPr>
-            <w:tcW w:w="1131" w:type="dxa"/>
+            <w:tcW w:w="1130" w:type="dxa"/>
             <w:tcBorders>
               <w:top w:val="single" w:sz="2" w:space="0" w:color="000000"/>
               <w:left w:val="single" w:sz="2" w:space="0" w:color="000000"/>
@@ -1595,9 +1594,11 @@
           <w:p>
             <w:pPr>
               <w:pStyle w:val="TableContents"/>
-              <w:spacing w:lineRule="auto" w:line="273" w:before="0" w:after="120"/>
-              <w:rPr>
-                <w:rFonts w:ascii="Liberation Serif" w:hAnsi="Liberation Serif"/>
+              <w:widowControl w:val="false"/>
+              <w:spacing w:lineRule="auto" w:line="271" w:before="0" w:after="120"/>
+              <w:rPr>
+                <w:rFonts w:ascii="Liberation Serif" w:hAnsi="Liberation Serif"/>
+                <w:b/>
                 <w:b/>
                 <w:color w:val="000000"/>
                 <w:sz w:val="28"/>
@@ -1620,7 +1621,7 @@
         </w:tc>
         <w:tc>
           <w:tcPr>
-            <w:tcW w:w="6237" w:type="dxa"/>
+            <w:tcW w:w="6238" w:type="dxa"/>
             <w:tcBorders>
               <w:top w:val="single" w:sz="2" w:space="0" w:color="000000"/>
               <w:left w:val="single" w:sz="2" w:space="0" w:color="000000"/>
@@ -1632,7 +1633,8 @@
           <w:p>
             <w:pPr>
               <w:pStyle w:val="TableContents"/>
-              <w:spacing w:lineRule="auto" w:line="273" w:before="0" w:after="120"/>
+              <w:widowControl w:val="false"/>
+              <w:spacing w:lineRule="auto" w:line="271" w:before="0" w:after="120"/>
               <w:rPr>
                 <w:rFonts w:ascii="Liberation Serif" w:hAnsi="Liberation Serif"/>
                 <w:color w:val="000000"/>
@@ -1688,7 +1690,8 @@
           <w:p>
             <w:pPr>
               <w:pStyle w:val="TableContents"/>
-              <w:spacing w:lineRule="auto" w:line="273" w:before="0" w:after="120"/>
+              <w:widowControl w:val="false"/>
+              <w:spacing w:lineRule="auto" w:line="271" w:before="0" w:after="120"/>
               <w:rPr>
                 <w:rFonts w:ascii="Liberation Serif" w:hAnsi="Liberation Serif"/>
                 <w:color w:val="000000"/>
@@ -1714,7 +1717,7 @@
         <w:trPr/>
         <w:tc>
           <w:tcPr>
-            <w:tcW w:w="1131" w:type="dxa"/>
+            <w:tcW w:w="1130" w:type="dxa"/>
             <w:tcBorders>
               <w:top w:val="single" w:sz="2" w:space="0" w:color="000000"/>
               <w:left w:val="single" w:sz="2" w:space="0" w:color="000000"/>
@@ -1726,9 +1729,11 @@
           <w:p>
             <w:pPr>
               <w:pStyle w:val="TableContents"/>
-              <w:spacing w:lineRule="auto" w:line="273" w:before="0" w:after="120"/>
-              <w:rPr>
-                <w:rFonts w:ascii="Liberation Serif" w:hAnsi="Liberation Serif"/>
+              <w:widowControl w:val="false"/>
+              <w:spacing w:lineRule="auto" w:line="271" w:before="0" w:after="120"/>
+              <w:rPr>
+                <w:rFonts w:ascii="Liberation Serif" w:hAnsi="Liberation Serif"/>
+                <w:b/>
                 <w:b/>
                 <w:color w:val="000000"/>
                 <w:sz w:val="28"/>
@@ -1751,7 +1756,7 @@
         </w:tc>
         <w:tc>
           <w:tcPr>
-            <w:tcW w:w="6237" w:type="dxa"/>
+            <w:tcW w:w="6238" w:type="dxa"/>
             <w:tcBorders>
               <w:top w:val="single" w:sz="2" w:space="0" w:color="000000"/>
               <w:left w:val="single" w:sz="2" w:space="0" w:color="000000"/>
@@ -1763,7 +1768,8 @@
           <w:p>
             <w:pPr>
               <w:pStyle w:val="TableContents"/>
-              <w:spacing w:lineRule="auto" w:line="273" w:before="0" w:after="120"/>
+              <w:widowControl w:val="false"/>
+              <w:spacing w:lineRule="auto" w:line="271" w:before="0" w:after="120"/>
               <w:rPr>
                 <w:rFonts w:ascii="Liberation Serif" w:hAnsi="Liberation Serif"/>
                 <w:color w:val="000000"/>
@@ -1801,7 +1807,27 @@
                 <w:szCs w:val="28"/>
                 <w:lang w:val="zxx" w:eastAsia="zxx" w:bidi="zxx"/>
               </w:rPr>
-              <w:t xml:space="preserve"> (login) mediante email/contraseña y retornar un </w:t>
+              <w:t xml:space="preserve"> (login) mediante </w:t>
+            </w:r>
+            <w:r>
+              <w:rPr>
+                <w:rFonts w:ascii="Liberation Serif" w:hAnsi="Liberation Serif"/>
+                <w:color w:val="000000"/>
+                <w:sz w:val="28"/>
+                <w:szCs w:val="28"/>
+                <w:lang w:val="zxx" w:eastAsia="zxx" w:bidi="zxx"/>
+              </w:rPr>
+              <w:t>usuario</w:t>
+            </w:r>
+            <w:r>
+              <w:rPr>
+                <w:rFonts w:ascii="Liberation Serif" w:hAnsi="Liberation Serif"/>
+                <w:color w:val="000000"/>
+                <w:sz w:val="28"/>
+                <w:szCs w:val="28"/>
+                <w:lang w:val="zxx" w:eastAsia="zxx" w:bidi="zxx"/>
+              </w:rPr>
+              <w:t xml:space="preserve">/contraseña y retornar un </w:t>
             </w:r>
             <w:r>
               <w:rPr>
@@ -1840,7 +1866,8 @@
           <w:p>
             <w:pPr>
               <w:pStyle w:val="TableContents"/>
-              <w:spacing w:lineRule="auto" w:line="273" w:before="0" w:after="120"/>
+              <w:widowControl w:val="false"/>
+              <w:spacing w:lineRule="auto" w:line="271" w:before="0" w:after="120"/>
               <w:rPr>
                 <w:rFonts w:ascii="Liberation Serif" w:hAnsi="Liberation Serif"/>
                 <w:color w:val="000000"/>
@@ -1866,7 +1893,7 @@
         <w:trPr/>
         <w:tc>
           <w:tcPr>
-            <w:tcW w:w="1131" w:type="dxa"/>
+            <w:tcW w:w="1130" w:type="dxa"/>
             <w:tcBorders>
               <w:top w:val="single" w:sz="2" w:space="0" w:color="000000"/>
               <w:left w:val="single" w:sz="2" w:space="0" w:color="000000"/>
@@ -1878,9 +1905,11 @@
           <w:p>
             <w:pPr>
               <w:pStyle w:val="TableContents"/>
-              <w:spacing w:lineRule="auto" w:line="273" w:before="0" w:after="120"/>
-              <w:rPr>
-                <w:rFonts w:ascii="Liberation Serif" w:hAnsi="Liberation Serif"/>
+              <w:widowControl w:val="false"/>
+              <w:spacing w:lineRule="auto" w:line="271" w:before="0" w:after="120"/>
+              <w:rPr>
+                <w:rFonts w:ascii="Liberation Serif" w:hAnsi="Liberation Serif"/>
+                <w:b/>
                 <w:b/>
                 <w:color w:val="000000"/>
                 <w:sz w:val="28"/>
@@ -1903,7 +1932,7 @@
         </w:tc>
         <w:tc>
           <w:tcPr>
-            <w:tcW w:w="6237" w:type="dxa"/>
+            <w:tcW w:w="6238" w:type="dxa"/>
             <w:tcBorders>
               <w:top w:val="single" w:sz="2" w:space="0" w:color="000000"/>
               <w:left w:val="single" w:sz="2" w:space="0" w:color="000000"/>
@@ -1915,7 +1944,8 @@
           <w:p>
             <w:pPr>
               <w:pStyle w:val="TableContents"/>
-              <w:spacing w:lineRule="auto" w:line="273" w:before="0" w:after="120"/>
+              <w:widowControl w:val="false"/>
+              <w:spacing w:lineRule="auto" w:line="271" w:before="0" w:after="120"/>
               <w:rPr>
                 <w:rFonts w:ascii="Liberation Serif" w:hAnsi="Liberation Serif"/>
                 <w:color w:val="000000"/>
@@ -1992,7 +2022,8 @@
           <w:p>
             <w:pPr>
               <w:pStyle w:val="TableContents"/>
-              <w:spacing w:lineRule="auto" w:line="273" w:before="0" w:after="120"/>
+              <w:widowControl w:val="false"/>
+              <w:spacing w:lineRule="auto" w:line="271" w:before="0" w:after="120"/>
               <w:rPr>
                 <w:rFonts w:ascii="Liberation Serif" w:hAnsi="Liberation Serif"/>
                 <w:color w:val="000000"/>
@@ -2018,7 +2049,7 @@
         <w:trPr/>
         <w:tc>
           <w:tcPr>
-            <w:tcW w:w="1131" w:type="dxa"/>
+            <w:tcW w:w="1130" w:type="dxa"/>
             <w:tcBorders>
               <w:top w:val="single" w:sz="2" w:space="0" w:color="000000"/>
               <w:left w:val="single" w:sz="2" w:space="0" w:color="000000"/>
@@ -2030,9 +2061,11 @@
           <w:p>
             <w:pPr>
               <w:pStyle w:val="TableContents"/>
-              <w:spacing w:lineRule="auto" w:line="273" w:before="0" w:after="120"/>
-              <w:rPr>
-                <w:rFonts w:ascii="Liberation Serif" w:hAnsi="Liberation Serif"/>
+              <w:widowControl w:val="false"/>
+              <w:spacing w:lineRule="auto" w:line="271" w:before="0" w:after="120"/>
+              <w:rPr>
+                <w:rFonts w:ascii="Liberation Serif" w:hAnsi="Liberation Serif"/>
+                <w:b/>
                 <w:b/>
                 <w:color w:val="000000"/>
                 <w:sz w:val="28"/>
@@ -2055,7 +2088,7 @@
         </w:tc>
         <w:tc>
           <w:tcPr>
-            <w:tcW w:w="6237" w:type="dxa"/>
+            <w:tcW w:w="6238" w:type="dxa"/>
             <w:tcBorders>
               <w:top w:val="single" w:sz="2" w:space="0" w:color="000000"/>
               <w:left w:val="single" w:sz="2" w:space="0" w:color="000000"/>
@@ -2067,7 +2100,8 @@
           <w:p>
             <w:pPr>
               <w:pStyle w:val="TableContents"/>
-              <w:spacing w:lineRule="auto" w:line="273" w:before="0" w:after="120"/>
+              <w:widowControl w:val="false"/>
+              <w:spacing w:lineRule="auto" w:line="271" w:before="0" w:after="120"/>
               <w:rPr>
                 <w:rFonts w:ascii="Liberation Serif" w:hAnsi="Liberation Serif"/>
                 <w:color w:val="000000"/>
@@ -2085,6 +2119,18 @@
                 <w:lang w:val="zxx" w:eastAsia="zxx" w:bidi="zxx"/>
               </w:rPr>
               <w:t xml:space="preserve">El sistema debe validar que el </w:t>
+            </w:r>
+            <w:r>
+              <w:rPr>
+                <w:rFonts w:ascii="Liberation Serif" w:hAnsi="Liberation Serif"/>
+                <w:b/>
+                <w:bCs/>
+                <w:color w:val="000000"/>
+                <w:sz w:val="28"/>
+                <w:szCs w:val="28"/>
+                <w:lang w:val="zxx" w:eastAsia="zxx" w:bidi="zxx"/>
+              </w:rPr>
+              <w:t xml:space="preserve">usuario y el </w:t>
             </w:r>
             <w:r>
               <w:rPr>
@@ -2123,7 +2169,8 @@
           <w:p>
             <w:pPr>
               <w:pStyle w:val="TableContents"/>
-              <w:spacing w:lineRule="auto" w:line="273" w:before="0" w:after="120"/>
+              <w:widowControl w:val="false"/>
+              <w:spacing w:lineRule="auto" w:line="271" w:before="0" w:after="120"/>
               <w:rPr>
                 <w:rFonts w:ascii="Liberation Serif" w:hAnsi="Liberation Serif"/>
                 <w:color w:val="000000"/>
@@ -2149,7 +2196,7 @@
     <w:p>
       <w:pPr>
         <w:pStyle w:val="Heading4"/>
-        <w:spacing w:lineRule="auto" w:line="273" w:before="0" w:after="0"/>
+        <w:spacing w:lineRule="auto" w:line="271" w:before="0" w:after="0"/>
         <w:rPr>
           <w:rFonts w:ascii="Liberation Serif" w:hAnsi="Liberation Serif"/>
           <w:color w:val="000000"/>
@@ -2219,8 +2266,8 @@
         </w:tblCellMar>
       </w:tblPr>
       <w:tblGrid>
-        <w:gridCol w:w="1082"/>
-        <w:gridCol w:w="6286"/>
+        <w:gridCol w:w="1081"/>
+        <w:gridCol w:w="6287"/>
         <w:gridCol w:w="1272"/>
       </w:tblGrid>
       <w:tr>
@@ -2229,7 +2276,7 @@
         </w:trPr>
         <w:tc>
           <w:tcPr>
-            <w:tcW w:w="1082" w:type="dxa"/>
+            <w:tcW w:w="1081" w:type="dxa"/>
             <w:tcBorders>
               <w:top w:val="single" w:sz="2" w:space="0" w:color="000000"/>
               <w:left w:val="single" w:sz="2" w:space="0" w:color="000000"/>
@@ -2241,12 +2288,13 @@
           <w:p>
             <w:pPr>
               <w:pStyle w:val="TableContents"/>
-              <w:spacing w:lineRule="auto" w:line="273" w:before="0" w:after="0"/>
+              <w:widowControl w:val="false"/>
+              <w:spacing w:lineRule="auto" w:line="271" w:before="0" w:after="0"/>
               <w:rPr/>
             </w:pPr>
             <w:r>
               <w:rPr>
-                <w:rStyle w:val="StrongEmphasis"/>
+                <w:rStyle w:val="Strong"/>
                 <w:rFonts w:ascii="Liberation Serif" w:hAnsi="Liberation Serif"/>
                 <w:color w:val="000000"/>
                 <w:sz w:val="28"/>
@@ -2259,7 +2307,7 @@
         </w:tc>
         <w:tc>
           <w:tcPr>
-            <w:tcW w:w="6286" w:type="dxa"/>
+            <w:tcW w:w="6287" w:type="dxa"/>
             <w:tcBorders>
               <w:top w:val="single" w:sz="2" w:space="0" w:color="000000"/>
               <w:left w:val="single" w:sz="2" w:space="0" w:color="000000"/>
@@ -2271,12 +2319,13 @@
           <w:p>
             <w:pPr>
               <w:pStyle w:val="TableContents"/>
-              <w:spacing w:lineRule="auto" w:line="273" w:before="0" w:after="0"/>
+              <w:widowControl w:val="false"/>
+              <w:spacing w:lineRule="auto" w:line="271" w:before="0" w:after="0"/>
               <w:rPr/>
             </w:pPr>
             <w:r>
               <w:rPr>
-                <w:rStyle w:val="StrongEmphasis"/>
+                <w:rStyle w:val="Strong"/>
                 <w:rFonts w:ascii="Liberation Serif" w:hAnsi="Liberation Serif"/>
                 <w:color w:val="000000"/>
                 <w:sz w:val="28"/>
@@ -2301,12 +2350,13 @@
           <w:p>
             <w:pPr>
               <w:pStyle w:val="TableContents"/>
-              <w:spacing w:lineRule="auto" w:line="273" w:before="0" w:after="0"/>
+              <w:widowControl w:val="false"/>
+              <w:spacing w:lineRule="auto" w:line="271" w:before="0" w:after="0"/>
               <w:rPr/>
             </w:pPr>
             <w:r>
               <w:rPr>
-                <w:rStyle w:val="StrongEmphasis"/>
+                <w:rStyle w:val="Strong"/>
                 <w:rFonts w:ascii="Liberation Serif" w:hAnsi="Liberation Serif"/>
                 <w:color w:val="000000"/>
                 <w:sz w:val="28"/>
@@ -2322,7 +2372,7 @@
         <w:trPr/>
         <w:tc>
           <w:tcPr>
-            <w:tcW w:w="1082" w:type="dxa"/>
+            <w:tcW w:w="1081" w:type="dxa"/>
             <w:tcBorders>
               <w:top w:val="single" w:sz="2" w:space="0" w:color="000000"/>
               <w:left w:val="single" w:sz="2" w:space="0" w:color="000000"/>
@@ -2334,9 +2384,11 @@
           <w:p>
             <w:pPr>
               <w:pStyle w:val="TableContents"/>
-              <w:spacing w:lineRule="auto" w:line="273" w:before="0" w:after="120"/>
-              <w:rPr>
-                <w:rFonts w:ascii="Liberation Serif" w:hAnsi="Liberation Serif"/>
+              <w:widowControl w:val="false"/>
+              <w:spacing w:lineRule="auto" w:line="271" w:before="0" w:after="120"/>
+              <w:rPr>
+                <w:rFonts w:ascii="Liberation Serif" w:hAnsi="Liberation Serif"/>
+                <w:b/>
                 <w:b/>
                 <w:color w:val="000000"/>
                 <w:sz w:val="28"/>
@@ -2359,7 +2411,7 @@
         </w:tc>
         <w:tc>
           <w:tcPr>
-            <w:tcW w:w="6286" w:type="dxa"/>
+            <w:tcW w:w="6287" w:type="dxa"/>
             <w:tcBorders>
               <w:top w:val="single" w:sz="2" w:space="0" w:color="000000"/>
               <w:left w:val="single" w:sz="2" w:space="0" w:color="000000"/>
@@ -2371,7 +2423,8 @@
           <w:p>
             <w:pPr>
               <w:pStyle w:val="TableContents"/>
-              <w:spacing w:lineRule="auto" w:line="273" w:before="0" w:after="120"/>
+              <w:widowControl w:val="false"/>
+              <w:spacing w:lineRule="auto" w:line="271" w:before="0" w:after="120"/>
               <w:rPr/>
             </w:pPr>
             <w:r>
@@ -2442,7 +2495,8 @@
           <w:p>
             <w:pPr>
               <w:pStyle w:val="TableContents"/>
-              <w:spacing w:lineRule="auto" w:line="273" w:before="0" w:after="120"/>
+              <w:widowControl w:val="false"/>
+              <w:spacing w:lineRule="auto" w:line="271" w:before="0" w:after="120"/>
               <w:rPr>
                 <w:rFonts w:ascii="Liberation Serif" w:hAnsi="Liberation Serif"/>
                 <w:color w:val="000000"/>
@@ -2468,7 +2522,7 @@
         <w:trPr/>
         <w:tc>
           <w:tcPr>
-            <w:tcW w:w="1082" w:type="dxa"/>
+            <w:tcW w:w="1081" w:type="dxa"/>
             <w:tcBorders>
               <w:top w:val="single" w:sz="2" w:space="0" w:color="000000"/>
               <w:left w:val="single" w:sz="2" w:space="0" w:color="000000"/>
@@ -2480,9 +2534,11 @@
           <w:p>
             <w:pPr>
               <w:pStyle w:val="TableContents"/>
-              <w:spacing w:lineRule="auto" w:line="273" w:before="0" w:after="120"/>
-              <w:rPr>
-                <w:rFonts w:ascii="Liberation Serif" w:hAnsi="Liberation Serif"/>
+              <w:widowControl w:val="false"/>
+              <w:spacing w:lineRule="auto" w:line="271" w:before="0" w:after="120"/>
+              <w:rPr>
+                <w:rFonts w:ascii="Liberation Serif" w:hAnsi="Liberation Serif"/>
+                <w:b/>
                 <w:b/>
                 <w:color w:val="000000"/>
                 <w:sz w:val="28"/>
@@ -2505,7 +2561,7 @@
         </w:tc>
         <w:tc>
           <w:tcPr>
-            <w:tcW w:w="6286" w:type="dxa"/>
+            <w:tcW w:w="6287" w:type="dxa"/>
             <w:tcBorders>
               <w:top w:val="single" w:sz="2" w:space="0" w:color="000000"/>
               <w:left w:val="single" w:sz="2" w:space="0" w:color="000000"/>
@@ -2517,7 +2573,8 @@
           <w:p>
             <w:pPr>
               <w:pStyle w:val="TableContents"/>
-              <w:spacing w:lineRule="auto" w:line="273" w:before="0" w:after="120"/>
+              <w:widowControl w:val="false"/>
+              <w:spacing w:lineRule="auto" w:line="271" w:before="0" w:after="120"/>
               <w:rPr/>
             </w:pPr>
             <w:r>
@@ -2588,7 +2645,8 @@
           <w:p>
             <w:pPr>
               <w:pStyle w:val="TableContents"/>
-              <w:spacing w:lineRule="auto" w:line="273" w:before="0" w:after="120"/>
+              <w:widowControl w:val="false"/>
+              <w:spacing w:lineRule="auto" w:line="271" w:before="0" w:after="120"/>
               <w:rPr>
                 <w:rFonts w:ascii="Liberation Serif" w:hAnsi="Liberation Serif"/>
                 <w:color w:val="000000"/>
@@ -2614,7 +2672,7 @@
         <w:trPr/>
         <w:tc>
           <w:tcPr>
-            <w:tcW w:w="1082" w:type="dxa"/>
+            <w:tcW w:w="1081" w:type="dxa"/>
             <w:tcBorders>
               <w:top w:val="single" w:sz="2" w:space="0" w:color="000000"/>
               <w:left w:val="single" w:sz="2" w:space="0" w:color="000000"/>
@@ -2626,9 +2684,11 @@
           <w:p>
             <w:pPr>
               <w:pStyle w:val="TableContents"/>
-              <w:spacing w:lineRule="auto" w:line="273" w:before="0" w:after="120"/>
-              <w:rPr>
-                <w:rFonts w:ascii="Liberation Serif" w:hAnsi="Liberation Serif"/>
+              <w:widowControl w:val="false"/>
+              <w:spacing w:lineRule="auto" w:line="271" w:before="0" w:after="120"/>
+              <w:rPr>
+                <w:rFonts w:ascii="Liberation Serif" w:hAnsi="Liberation Serif"/>
+                <w:b/>
                 <w:b/>
                 <w:color w:val="000000"/>
                 <w:sz w:val="28"/>
@@ -2651,7 +2711,7 @@
         </w:tc>
         <w:tc>
           <w:tcPr>
-            <w:tcW w:w="6286" w:type="dxa"/>
+            <w:tcW w:w="6287" w:type="dxa"/>
             <w:tcBorders>
               <w:top w:val="single" w:sz="2" w:space="0" w:color="000000"/>
               <w:left w:val="single" w:sz="2" w:space="0" w:color="000000"/>
@@ -2663,7 +2723,8 @@
           <w:p>
             <w:pPr>
               <w:pStyle w:val="TableContents"/>
-              <w:spacing w:lineRule="auto" w:line="273" w:before="0" w:after="120"/>
+              <w:widowControl w:val="false"/>
+              <w:spacing w:lineRule="auto" w:line="271" w:before="0" w:after="120"/>
               <w:rPr/>
             </w:pPr>
             <w:r>
@@ -2734,7 +2795,8 @@
           <w:p>
             <w:pPr>
               <w:pStyle w:val="TableContents"/>
-              <w:spacing w:lineRule="auto" w:line="273" w:before="0" w:after="120"/>
+              <w:widowControl w:val="false"/>
+              <w:spacing w:lineRule="auto" w:line="271" w:before="0" w:after="120"/>
               <w:rPr>
                 <w:rFonts w:ascii="Liberation Serif" w:hAnsi="Liberation Serif"/>
                 <w:color w:val="000000"/>
@@ -2760,7 +2822,7 @@
         <w:trPr/>
         <w:tc>
           <w:tcPr>
-            <w:tcW w:w="1082" w:type="dxa"/>
+            <w:tcW w:w="1081" w:type="dxa"/>
             <w:tcBorders>
               <w:top w:val="single" w:sz="2" w:space="0" w:color="000000"/>
               <w:left w:val="single" w:sz="2" w:space="0" w:color="000000"/>
@@ -2772,9 +2834,11 @@
           <w:p>
             <w:pPr>
               <w:pStyle w:val="TableContents"/>
-              <w:spacing w:lineRule="auto" w:line="273" w:before="0" w:after="120"/>
-              <w:rPr>
-                <w:rFonts w:ascii="Liberation Serif" w:hAnsi="Liberation Serif"/>
+              <w:widowControl w:val="false"/>
+              <w:spacing w:lineRule="auto" w:line="271" w:before="0" w:after="120"/>
+              <w:rPr>
+                <w:rFonts w:ascii="Liberation Serif" w:hAnsi="Liberation Serif"/>
+                <w:b/>
                 <w:b/>
                 <w:color w:val="000000"/>
                 <w:sz w:val="28"/>
@@ -2797,7 +2861,7 @@
         </w:tc>
         <w:tc>
           <w:tcPr>
-            <w:tcW w:w="6286" w:type="dxa"/>
+            <w:tcW w:w="6287" w:type="dxa"/>
             <w:tcBorders>
               <w:top w:val="single" w:sz="2" w:space="0" w:color="000000"/>
               <w:left w:val="single" w:sz="2" w:space="0" w:color="000000"/>
@@ -2809,7 +2873,8 @@
           <w:p>
             <w:pPr>
               <w:pStyle w:val="TableContents"/>
-              <w:spacing w:lineRule="auto" w:line="273" w:before="0" w:after="120"/>
+              <w:widowControl w:val="false"/>
+              <w:spacing w:lineRule="auto" w:line="271" w:before="0" w:after="120"/>
               <w:rPr/>
             </w:pPr>
             <w:r>
@@ -2880,7 +2945,8 @@
           <w:p>
             <w:pPr>
               <w:pStyle w:val="TableContents"/>
-              <w:spacing w:lineRule="auto" w:line="273" w:before="0" w:after="120"/>
+              <w:widowControl w:val="false"/>
+              <w:spacing w:lineRule="auto" w:line="271" w:before="0" w:after="120"/>
               <w:rPr>
                 <w:rFonts w:ascii="Liberation Serif" w:hAnsi="Liberation Serif"/>
                 <w:color w:val="000000"/>
@@ -2906,7 +2972,7 @@
         <w:trPr/>
         <w:tc>
           <w:tcPr>
-            <w:tcW w:w="1082" w:type="dxa"/>
+            <w:tcW w:w="1081" w:type="dxa"/>
             <w:tcBorders>
               <w:top w:val="single" w:sz="2" w:space="0" w:color="000000"/>
               <w:left w:val="single" w:sz="2" w:space="0" w:color="000000"/>
@@ -2918,9 +2984,11 @@
           <w:p>
             <w:pPr>
               <w:pStyle w:val="TableContents"/>
-              <w:spacing w:lineRule="auto" w:line="273" w:before="0" w:after="120"/>
-              <w:rPr>
-                <w:rFonts w:ascii="Liberation Serif" w:hAnsi="Liberation Serif"/>
+              <w:widowControl w:val="false"/>
+              <w:spacing w:lineRule="auto" w:line="271" w:before="0" w:after="120"/>
+              <w:rPr>
+                <w:rFonts w:ascii="Liberation Serif" w:hAnsi="Liberation Serif"/>
+                <w:b/>
                 <w:b/>
                 <w:color w:val="000000"/>
                 <w:sz w:val="28"/>
@@ -2943,7 +3011,7 @@
         </w:tc>
         <w:tc>
           <w:tcPr>
-            <w:tcW w:w="6286" w:type="dxa"/>
+            <w:tcW w:w="6287" w:type="dxa"/>
             <w:tcBorders>
               <w:top w:val="single" w:sz="2" w:space="0" w:color="000000"/>
               <w:left w:val="single" w:sz="2" w:space="0" w:color="000000"/>
@@ -2955,7 +3023,8 @@
           <w:p>
             <w:pPr>
               <w:pStyle w:val="TableContents"/>
-              <w:spacing w:lineRule="auto" w:line="273" w:before="0" w:after="120"/>
+              <w:widowControl w:val="false"/>
+              <w:spacing w:lineRule="auto" w:line="271" w:before="0" w:after="120"/>
               <w:rPr/>
             </w:pPr>
             <w:r>
@@ -3026,7 +3095,8 @@
           <w:p>
             <w:pPr>
               <w:pStyle w:val="TableContents"/>
-              <w:spacing w:lineRule="auto" w:line="273" w:before="0" w:after="120"/>
+              <w:widowControl w:val="false"/>
+              <w:spacing w:lineRule="auto" w:line="271" w:before="0" w:after="120"/>
               <w:rPr>
                 <w:rFonts w:ascii="Liberation Serif" w:hAnsi="Liberation Serif"/>
                 <w:color w:val="000000"/>
@@ -3052,7 +3122,7 @@
         <w:trPr/>
         <w:tc>
           <w:tcPr>
-            <w:tcW w:w="1082" w:type="dxa"/>
+            <w:tcW w:w="1081" w:type="dxa"/>
             <w:tcBorders>
               <w:top w:val="single" w:sz="2" w:space="0" w:color="000000"/>
               <w:left w:val="single" w:sz="2" w:space="0" w:color="000000"/>
@@ -3064,9 +3134,11 @@
           <w:p>
             <w:pPr>
               <w:pStyle w:val="TableContents"/>
-              <w:spacing w:lineRule="auto" w:line="273" w:before="0" w:after="120"/>
-              <w:rPr>
-                <w:rFonts w:ascii="Liberation Serif" w:hAnsi="Liberation Serif"/>
+              <w:widowControl w:val="false"/>
+              <w:spacing w:lineRule="auto" w:line="271" w:before="0" w:after="120"/>
+              <w:rPr>
+                <w:rFonts w:ascii="Liberation Serif" w:hAnsi="Liberation Serif"/>
+                <w:b/>
                 <w:b/>
                 <w:color w:val="000000"/>
                 <w:sz w:val="28"/>
@@ -3089,7 +3161,7 @@
         </w:tc>
         <w:tc>
           <w:tcPr>
-            <w:tcW w:w="6286" w:type="dxa"/>
+            <w:tcW w:w="6287" w:type="dxa"/>
             <w:tcBorders>
               <w:top w:val="single" w:sz="2" w:space="0" w:color="000000"/>
               <w:left w:val="single" w:sz="2" w:space="0" w:color="000000"/>
@@ -3101,7 +3173,8 @@
           <w:p>
             <w:pPr>
               <w:pStyle w:val="TableContents"/>
-              <w:spacing w:lineRule="auto" w:line="273" w:before="0" w:after="120"/>
+              <w:widowControl w:val="false"/>
+              <w:spacing w:lineRule="auto" w:line="271" w:before="0" w:after="120"/>
               <w:rPr/>
             </w:pPr>
             <w:r>
@@ -3162,7 +3235,8 @@
           <w:p>
             <w:pPr>
               <w:pStyle w:val="TableContents"/>
-              <w:spacing w:lineRule="auto" w:line="273" w:before="0" w:after="120"/>
+              <w:widowControl w:val="false"/>
+              <w:spacing w:lineRule="auto" w:line="271" w:before="0" w:after="120"/>
               <w:rPr>
                 <w:rFonts w:ascii="Liberation Serif" w:hAnsi="Liberation Serif"/>
                 <w:color w:val="000000"/>
@@ -3252,7 +3326,7 @@
     <w:p>
       <w:pPr>
         <w:pStyle w:val="TextBody"/>
-        <w:spacing w:lineRule="auto" w:line="273" w:before="0" w:after="120"/>
+        <w:spacing w:lineRule="auto" w:line="271" w:before="0" w:after="120"/>
         <w:rPr>
           <w:rFonts w:ascii="Liberation Serif" w:hAnsi="Liberation Serif"/>
           <w:color w:val="000000"/>
@@ -3308,8 +3382,8 @@
         </w:tblCellMar>
       </w:tblPr>
       <w:tblGrid>
-        <w:gridCol w:w="1247"/>
-        <w:gridCol w:w="4144"/>
+        <w:gridCol w:w="1246"/>
+        <w:gridCol w:w="4145"/>
         <w:gridCol w:w="3249"/>
       </w:tblGrid>
       <w:tr>
@@ -3318,7 +3392,7 @@
         </w:trPr>
         <w:tc>
           <w:tcPr>
-            <w:tcW w:w="1247" w:type="dxa"/>
+            <w:tcW w:w="1246" w:type="dxa"/>
             <w:tcBorders>
               <w:top w:val="single" w:sz="2" w:space="0" w:color="000000"/>
               <w:left w:val="single" w:sz="2" w:space="0" w:color="000000"/>
@@ -3330,12 +3404,13 @@
           <w:p>
             <w:pPr>
               <w:pStyle w:val="TableContents"/>
-              <w:spacing w:lineRule="auto" w:line="273" w:before="0" w:after="0"/>
+              <w:widowControl w:val="false"/>
+              <w:spacing w:lineRule="auto" w:line="271" w:before="0" w:after="0"/>
               <w:rPr/>
             </w:pPr>
             <w:r>
               <w:rPr>
-                <w:rStyle w:val="StrongEmphasis"/>
+                <w:rStyle w:val="Strong"/>
                 <w:rFonts w:ascii="Liberation Serif" w:hAnsi="Liberation Serif"/>
                 <w:color w:val="000000"/>
                 <w:sz w:val="28"/>
@@ -3348,7 +3423,7 @@
         </w:tc>
         <w:tc>
           <w:tcPr>
-            <w:tcW w:w="4144" w:type="dxa"/>
+            <w:tcW w:w="4145" w:type="dxa"/>
             <w:tcBorders>
               <w:top w:val="single" w:sz="2" w:space="0" w:color="000000"/>
               <w:left w:val="single" w:sz="2" w:space="0" w:color="000000"/>
@@ -3360,12 +3435,13 @@
           <w:p>
             <w:pPr>
               <w:pStyle w:val="TableContents"/>
-              <w:spacing w:lineRule="auto" w:line="273" w:before="0" w:after="0"/>
+              <w:widowControl w:val="false"/>
+              <w:spacing w:lineRule="auto" w:line="271" w:before="0" w:after="0"/>
               <w:rPr/>
             </w:pPr>
             <w:r>
               <w:rPr>
-                <w:rStyle w:val="StrongEmphasis"/>
+                <w:rStyle w:val="Strong"/>
                 <w:rFonts w:ascii="Liberation Serif" w:hAnsi="Liberation Serif"/>
                 <w:color w:val="000000"/>
                 <w:sz w:val="28"/>
@@ -3390,12 +3466,13 @@
           <w:p>
             <w:pPr>
               <w:pStyle w:val="TableContents"/>
-              <w:spacing w:lineRule="auto" w:line="273" w:before="0" w:after="0"/>
+              <w:widowControl w:val="false"/>
+              <w:spacing w:lineRule="auto" w:line="271" w:before="0" w:after="0"/>
               <w:rPr/>
             </w:pPr>
             <w:r>
               <w:rPr>
-                <w:rStyle w:val="StrongEmphasis"/>
+                <w:rStyle w:val="Strong"/>
                 <w:rFonts w:ascii="Liberation Serif" w:hAnsi="Liberation Serif"/>
                 <w:color w:val="000000"/>
                 <w:sz w:val="28"/>
@@ -3411,7 +3488,7 @@
         <w:trPr/>
         <w:tc>
           <w:tcPr>
-            <w:tcW w:w="1247" w:type="dxa"/>
+            <w:tcW w:w="1246" w:type="dxa"/>
             <w:tcBorders>
               <w:top w:val="single" w:sz="2" w:space="0" w:color="000000"/>
               <w:left w:val="single" w:sz="2" w:space="0" w:color="000000"/>
@@ -3423,9 +3500,11 @@
           <w:p>
             <w:pPr>
               <w:pStyle w:val="TableContents"/>
-              <w:spacing w:lineRule="auto" w:line="273" w:before="0" w:after="120"/>
-              <w:rPr>
-                <w:rFonts w:ascii="Liberation Serif" w:hAnsi="Liberation Serif"/>
+              <w:widowControl w:val="false"/>
+              <w:spacing w:lineRule="auto" w:line="271" w:before="0" w:after="120"/>
+              <w:rPr>
+                <w:rFonts w:ascii="Liberation Serif" w:hAnsi="Liberation Serif"/>
+                <w:b/>
                 <w:b/>
                 <w:color w:val="000000"/>
                 <w:sz w:val="28"/>
@@ -3448,7 +3527,7 @@
         </w:tc>
         <w:tc>
           <w:tcPr>
-            <w:tcW w:w="4144" w:type="dxa"/>
+            <w:tcW w:w="4145" w:type="dxa"/>
             <w:tcBorders>
               <w:top w:val="single" w:sz="2" w:space="0" w:color="000000"/>
               <w:left w:val="single" w:sz="2" w:space="0" w:color="000000"/>
@@ -3460,7 +3539,8 @@
           <w:p>
             <w:pPr>
               <w:pStyle w:val="TableContents"/>
-              <w:spacing w:lineRule="auto" w:line="273" w:before="0" w:after="120"/>
+              <w:widowControl w:val="false"/>
+              <w:spacing w:lineRule="auto" w:line="271" w:before="0" w:after="120"/>
               <w:rPr>
                 <w:rFonts w:ascii="Liberation Serif" w:hAnsi="Liberation Serif"/>
                 <w:color w:val="000000"/>
@@ -3506,7 +3586,8 @@
           <w:p>
             <w:pPr>
               <w:pStyle w:val="TableContents"/>
-              <w:spacing w:lineRule="auto" w:line="273" w:before="0" w:after="120"/>
+              <w:widowControl w:val="false"/>
+              <w:spacing w:lineRule="auto" w:line="271" w:before="0" w:after="120"/>
               <w:rPr>
                 <w:rFonts w:ascii="Liberation Serif" w:hAnsi="Liberation Serif"/>
                 <w:color w:val="000000"/>
@@ -3532,7 +3613,7 @@
         <w:trPr/>
         <w:tc>
           <w:tcPr>
-            <w:tcW w:w="1247" w:type="dxa"/>
+            <w:tcW w:w="1246" w:type="dxa"/>
             <w:tcBorders>
               <w:top w:val="single" w:sz="2" w:space="0" w:color="000000"/>
               <w:left w:val="single" w:sz="2" w:space="0" w:color="000000"/>
@@ -3544,9 +3625,11 @@
           <w:p>
             <w:pPr>
               <w:pStyle w:val="TableContents"/>
-              <w:spacing w:lineRule="auto" w:line="273" w:before="0" w:after="120"/>
-              <w:rPr>
-                <w:rFonts w:ascii="Liberation Serif" w:hAnsi="Liberation Serif"/>
+              <w:widowControl w:val="false"/>
+              <w:spacing w:lineRule="auto" w:line="271" w:before="0" w:after="120"/>
+              <w:rPr>
+                <w:rFonts w:ascii="Liberation Serif" w:hAnsi="Liberation Serif"/>
+                <w:b/>
                 <w:b/>
                 <w:color w:val="000000"/>
                 <w:sz w:val="28"/>
@@ -3569,7 +3652,7 @@
         </w:tc>
         <w:tc>
           <w:tcPr>
-            <w:tcW w:w="4144" w:type="dxa"/>
+            <w:tcW w:w="4145" w:type="dxa"/>
             <w:tcBorders>
               <w:top w:val="single" w:sz="2" w:space="0" w:color="000000"/>
               <w:left w:val="single" w:sz="2" w:space="0" w:color="000000"/>
@@ -3581,7 +3664,8 @@
           <w:p>
             <w:pPr>
               <w:pStyle w:val="TableContents"/>
-              <w:spacing w:lineRule="auto" w:line="273" w:before="0" w:after="120"/>
+              <w:widowControl w:val="false"/>
+              <w:spacing w:lineRule="auto" w:line="271" w:before="0" w:after="120"/>
               <w:rPr>
                 <w:rFonts w:ascii="Liberation Serif" w:hAnsi="Liberation Serif"/>
                 <w:color w:val="000000"/>
@@ -3627,7 +3711,8 @@
           <w:p>
             <w:pPr>
               <w:pStyle w:val="TableContents"/>
-              <w:spacing w:lineRule="auto" w:line="273" w:before="0" w:after="120"/>
+              <w:widowControl w:val="false"/>
+              <w:spacing w:lineRule="auto" w:line="271" w:before="0" w:after="120"/>
               <w:rPr>
                 <w:rFonts w:ascii="Liberation Serif" w:hAnsi="Liberation Serif"/>
                 <w:color w:val="000000"/>
@@ -3686,8 +3771,8 @@
         </w:tblCellMar>
       </w:tblPr>
       <w:tblGrid>
-        <w:gridCol w:w="1241"/>
-        <w:gridCol w:w="4709"/>
+        <w:gridCol w:w="1240"/>
+        <w:gridCol w:w="4710"/>
         <w:gridCol w:w="2690"/>
       </w:tblGrid>
       <w:tr>
@@ -3696,7 +3781,7 @@
         </w:trPr>
         <w:tc>
           <w:tcPr>
-            <w:tcW w:w="1241" w:type="dxa"/>
+            <w:tcW w:w="1240" w:type="dxa"/>
             <w:tcBorders>
               <w:top w:val="single" w:sz="2" w:space="0" w:color="000000"/>
               <w:left w:val="single" w:sz="2" w:space="0" w:color="000000"/>
@@ -3708,12 +3793,13 @@
           <w:p>
             <w:pPr>
               <w:pStyle w:val="TableContents"/>
-              <w:spacing w:lineRule="auto" w:line="273" w:before="0" w:after="0"/>
+              <w:widowControl w:val="false"/>
+              <w:spacing w:lineRule="auto" w:line="271" w:before="0" w:after="0"/>
               <w:rPr/>
             </w:pPr>
             <w:r>
               <w:rPr>
-                <w:rStyle w:val="StrongEmphasis"/>
+                <w:rStyle w:val="Strong"/>
                 <w:rFonts w:ascii="Liberation Serif" w:hAnsi="Liberation Serif"/>
                 <w:color w:val="000000"/>
                 <w:sz w:val="28"/>
@@ -3726,7 +3812,7 @@
         </w:tc>
         <w:tc>
           <w:tcPr>
-            <w:tcW w:w="4709" w:type="dxa"/>
+            <w:tcW w:w="4710" w:type="dxa"/>
             <w:tcBorders>
               <w:top w:val="single" w:sz="2" w:space="0" w:color="000000"/>
               <w:left w:val="single" w:sz="2" w:space="0" w:color="000000"/>
@@ -3738,12 +3824,13 @@
           <w:p>
             <w:pPr>
               <w:pStyle w:val="TableContents"/>
-              <w:spacing w:lineRule="auto" w:line="273" w:before="0" w:after="0"/>
+              <w:widowControl w:val="false"/>
+              <w:spacing w:lineRule="auto" w:line="271" w:before="0" w:after="0"/>
               <w:rPr/>
             </w:pPr>
             <w:r>
               <w:rPr>
-                <w:rStyle w:val="StrongEmphasis"/>
+                <w:rStyle w:val="Strong"/>
                 <w:rFonts w:ascii="Liberation Serif" w:hAnsi="Liberation Serif"/>
                 <w:color w:val="000000"/>
                 <w:sz w:val="28"/>
@@ -3768,12 +3855,13 @@
           <w:p>
             <w:pPr>
               <w:pStyle w:val="TableContents"/>
-              <w:spacing w:lineRule="auto" w:line="273" w:before="0" w:after="0"/>
+              <w:widowControl w:val="false"/>
+              <w:spacing w:lineRule="auto" w:line="271" w:before="0" w:after="0"/>
               <w:rPr/>
             </w:pPr>
             <w:r>
               <w:rPr>
-                <w:rStyle w:val="StrongEmphasis"/>
+                <w:rStyle w:val="Strong"/>
                 <w:rFonts w:ascii="Liberation Serif" w:hAnsi="Liberation Serif"/>
                 <w:color w:val="000000"/>
                 <w:sz w:val="28"/>
@@ -3789,7 +3877,7 @@
         <w:trPr/>
         <w:tc>
           <w:tcPr>
-            <w:tcW w:w="1241" w:type="dxa"/>
+            <w:tcW w:w="1240" w:type="dxa"/>
             <w:tcBorders>
               <w:top w:val="single" w:sz="2" w:space="0" w:color="000000"/>
               <w:left w:val="single" w:sz="2" w:space="0" w:color="000000"/>
@@ -3801,9 +3889,11 @@
           <w:p>
             <w:pPr>
               <w:pStyle w:val="TableContents"/>
-              <w:spacing w:lineRule="auto" w:line="273" w:before="0" w:after="120"/>
-              <w:rPr>
-                <w:rFonts w:ascii="Liberation Serif" w:hAnsi="Liberation Serif"/>
+              <w:widowControl w:val="false"/>
+              <w:spacing w:lineRule="auto" w:line="271" w:before="0" w:after="120"/>
+              <w:rPr>
+                <w:rFonts w:ascii="Liberation Serif" w:hAnsi="Liberation Serif"/>
+                <w:b/>
                 <w:b/>
                 <w:color w:val="000000"/>
                 <w:sz w:val="28"/>
@@ -3826,7 +3916,7 @@
         </w:tc>
         <w:tc>
           <w:tcPr>
-            <w:tcW w:w="4709" w:type="dxa"/>
+            <w:tcW w:w="4710" w:type="dxa"/>
             <w:tcBorders>
               <w:top w:val="single" w:sz="2" w:space="0" w:color="000000"/>
               <w:left w:val="single" w:sz="2" w:space="0" w:color="000000"/>
@@ -3838,7 +3928,8 @@
           <w:p>
             <w:pPr>
               <w:pStyle w:val="TableContents"/>
-              <w:spacing w:lineRule="auto" w:line="273" w:before="0" w:after="120"/>
+              <w:widowControl w:val="false"/>
+              <w:spacing w:lineRule="auto" w:line="271" w:before="0" w:after="120"/>
               <w:rPr/>
             </w:pPr>
             <w:r>
@@ -3920,7 +4011,8 @@
           <w:p>
             <w:pPr>
               <w:pStyle w:val="TableContents"/>
-              <w:spacing w:lineRule="auto" w:line="273" w:before="0" w:after="120"/>
+              <w:widowControl w:val="false"/>
+              <w:spacing w:lineRule="auto" w:line="271" w:before="0" w:after="120"/>
               <w:rPr>
                 <w:rFonts w:ascii="Liberation Serif" w:hAnsi="Liberation Serif"/>
                 <w:color w:val="000000"/>
@@ -3946,7 +4038,7 @@
         <w:trPr/>
         <w:tc>
           <w:tcPr>
-            <w:tcW w:w="1241" w:type="dxa"/>
+            <w:tcW w:w="1240" w:type="dxa"/>
             <w:tcBorders>
               <w:top w:val="single" w:sz="2" w:space="0" w:color="000000"/>
               <w:left w:val="single" w:sz="2" w:space="0" w:color="000000"/>
@@ -3958,9 +4050,11 @@
           <w:p>
             <w:pPr>
               <w:pStyle w:val="TableContents"/>
-              <w:spacing w:lineRule="auto" w:line="273" w:before="0" w:after="120"/>
-              <w:rPr>
-                <w:rFonts w:ascii="Liberation Serif" w:hAnsi="Liberation Serif"/>
+              <w:widowControl w:val="false"/>
+              <w:spacing w:lineRule="auto" w:line="271" w:before="0" w:after="120"/>
+              <w:rPr>
+                <w:rFonts w:ascii="Liberation Serif" w:hAnsi="Liberation Serif"/>
+                <w:b/>
                 <w:b/>
                 <w:color w:val="000000"/>
                 <w:sz w:val="28"/>
@@ -3983,7 +4077,7 @@
         </w:tc>
         <w:tc>
           <w:tcPr>
-            <w:tcW w:w="4709" w:type="dxa"/>
+            <w:tcW w:w="4710" w:type="dxa"/>
             <w:tcBorders>
               <w:top w:val="single" w:sz="2" w:space="0" w:color="000000"/>
               <w:left w:val="single" w:sz="2" w:space="0" w:color="000000"/>
@@ -3995,7 +4089,8 @@
           <w:p>
             <w:pPr>
               <w:pStyle w:val="TableContents"/>
-              <w:spacing w:lineRule="auto" w:line="273" w:before="0" w:after="120"/>
+              <w:widowControl w:val="false"/>
+              <w:spacing w:lineRule="auto" w:line="271" w:before="0" w:after="120"/>
               <w:rPr>
                 <w:rFonts w:ascii="Liberation Serif" w:hAnsi="Liberation Serif"/>
                 <w:color w:val="000000"/>
@@ -4062,7 +4157,8 @@
           <w:p>
             <w:pPr>
               <w:pStyle w:val="TableContents"/>
-              <w:spacing w:lineRule="auto" w:line="273" w:before="0" w:after="120"/>
+              <w:widowControl w:val="false"/>
+              <w:spacing w:lineRule="auto" w:line="271" w:before="0" w:after="120"/>
               <w:rPr>
                 <w:rFonts w:ascii="Liberation Serif" w:hAnsi="Liberation Serif"/>
                 <w:color w:val="000000"/>
@@ -4088,7 +4184,7 @@
         <w:trPr/>
         <w:tc>
           <w:tcPr>
-            <w:tcW w:w="1241" w:type="dxa"/>
+            <w:tcW w:w="1240" w:type="dxa"/>
             <w:tcBorders>
               <w:top w:val="single" w:sz="2" w:space="0" w:color="000000"/>
               <w:left w:val="single" w:sz="2" w:space="0" w:color="000000"/>
@@ -4100,9 +4196,11 @@
           <w:p>
             <w:pPr>
               <w:pStyle w:val="TableContents"/>
-              <w:spacing w:lineRule="auto" w:line="273" w:before="0" w:after="120"/>
-              <w:rPr>
-                <w:rFonts w:ascii="Liberation Serif" w:hAnsi="Liberation Serif"/>
+              <w:widowControl w:val="false"/>
+              <w:spacing w:lineRule="auto" w:line="271" w:before="0" w:after="120"/>
+              <w:rPr>
+                <w:rFonts w:ascii="Liberation Serif" w:hAnsi="Liberation Serif"/>
+                <w:b/>
                 <w:b/>
                 <w:color w:val="000000"/>
                 <w:sz w:val="28"/>
@@ -4125,7 +4223,7 @@
         </w:tc>
         <w:tc>
           <w:tcPr>
-            <w:tcW w:w="4709" w:type="dxa"/>
+            <w:tcW w:w="4710" w:type="dxa"/>
             <w:tcBorders>
               <w:top w:val="single" w:sz="2" w:space="0" w:color="000000"/>
               <w:left w:val="single" w:sz="2" w:space="0" w:color="000000"/>
@@ -4137,7 +4235,8 @@
           <w:p>
             <w:pPr>
               <w:pStyle w:val="TableContents"/>
-              <w:spacing w:lineRule="auto" w:line="273" w:before="0" w:after="120"/>
+              <w:widowControl w:val="false"/>
+              <w:spacing w:lineRule="auto" w:line="271" w:before="0" w:after="120"/>
               <w:rPr>
                 <w:rFonts w:ascii="Liberation Serif" w:hAnsi="Liberation Serif"/>
                 <w:color w:val="000000"/>
@@ -4183,7 +4282,8 @@
           <w:p>
             <w:pPr>
               <w:pStyle w:val="TableContents"/>
-              <w:spacing w:lineRule="auto" w:line="273" w:before="0" w:after="120"/>
+              <w:widowControl w:val="false"/>
+              <w:spacing w:lineRule="auto" w:line="271" w:before="0" w:after="120"/>
               <w:rPr>
                 <w:rFonts w:ascii="Liberation Serif" w:hAnsi="Liberation Serif"/>
                 <w:color w:val="000000"/>
@@ -4243,8 +4343,8 @@
       </w:tblPr>
       <w:tblGrid>
         <w:gridCol w:w="1243"/>
-        <w:gridCol w:w="4590"/>
-        <w:gridCol w:w="2807"/>
+        <w:gridCol w:w="4589"/>
+        <w:gridCol w:w="2808"/>
       </w:tblGrid>
       <w:tr>
         <w:trPr>
@@ -4264,12 +4364,13 @@
           <w:p>
             <w:pPr>
               <w:pStyle w:val="TableContents"/>
-              <w:spacing w:lineRule="auto" w:line="273" w:before="0" w:after="0"/>
+              <w:widowControl w:val="false"/>
+              <w:spacing w:lineRule="auto" w:line="271" w:before="0" w:after="0"/>
               <w:rPr/>
             </w:pPr>
             <w:r>
               <w:rPr>
-                <w:rStyle w:val="StrongEmphasis"/>
+                <w:rStyle w:val="Strong"/>
                 <w:rFonts w:ascii="Liberation Serif" w:hAnsi="Liberation Serif"/>
                 <w:color w:val="000000"/>
                 <w:sz w:val="28"/>
@@ -4282,7 +4383,7 @@
         </w:tc>
         <w:tc>
           <w:tcPr>
-            <w:tcW w:w="4590" w:type="dxa"/>
+            <w:tcW w:w="4589" w:type="dxa"/>
             <w:tcBorders>
               <w:top w:val="single" w:sz="2" w:space="0" w:color="000000"/>
               <w:left w:val="single" w:sz="2" w:space="0" w:color="000000"/>
@@ -4294,12 +4395,13 @@
           <w:p>
             <w:pPr>
               <w:pStyle w:val="TableContents"/>
-              <w:spacing w:lineRule="auto" w:line="273" w:before="0" w:after="0"/>
+              <w:widowControl w:val="false"/>
+              <w:spacing w:lineRule="auto" w:line="271" w:before="0" w:after="0"/>
               <w:rPr/>
             </w:pPr>
             <w:r>
               <w:rPr>
-                <w:rStyle w:val="StrongEmphasis"/>
+                <w:rStyle w:val="Strong"/>
                 <w:rFonts w:ascii="Liberation Serif" w:hAnsi="Liberation Serif"/>
                 <w:color w:val="000000"/>
                 <w:sz w:val="28"/>
@@ -4312,7 +4414,7 @@
         </w:tc>
         <w:tc>
           <w:tcPr>
-            <w:tcW w:w="2807" w:type="dxa"/>
+            <w:tcW w:w="2808" w:type="dxa"/>
             <w:tcBorders>
               <w:top w:val="single" w:sz="2" w:space="0" w:color="000000"/>
               <w:left w:val="single" w:sz="2" w:space="0" w:color="000000"/>
@@ -4324,12 +4426,13 @@
           <w:p>
             <w:pPr>
               <w:pStyle w:val="TableContents"/>
-              <w:spacing w:lineRule="auto" w:line="273" w:before="0" w:after="0"/>
+              <w:widowControl w:val="false"/>
+              <w:spacing w:lineRule="auto" w:line="271" w:before="0" w:after="0"/>
               <w:rPr/>
             </w:pPr>
             <w:r>
               <w:rPr>
-                <w:rStyle w:val="StrongEmphasis"/>
+                <w:rStyle w:val="Strong"/>
                 <w:rFonts w:ascii="Liberation Serif" w:hAnsi="Liberation Serif"/>
                 <w:color w:val="000000"/>
                 <w:sz w:val="28"/>
@@ -4357,9 +4460,11 @@
           <w:p>
             <w:pPr>
               <w:pStyle w:val="TableContents"/>
-              <w:spacing w:lineRule="auto" w:line="273" w:before="0" w:after="120"/>
-              <w:rPr>
-                <w:rFonts w:ascii="Liberation Serif" w:hAnsi="Liberation Serif"/>
+              <w:widowControl w:val="false"/>
+              <w:spacing w:lineRule="auto" w:line="271" w:before="0" w:after="120"/>
+              <w:rPr>
+                <w:rFonts w:ascii="Liberation Serif" w:hAnsi="Liberation Serif"/>
+                <w:b/>
                 <w:b/>
                 <w:color w:val="000000"/>
                 <w:sz w:val="28"/>
@@ -4382,7 +4487,7 @@
         </w:tc>
         <w:tc>
           <w:tcPr>
-            <w:tcW w:w="4590" w:type="dxa"/>
+            <w:tcW w:w="4589" w:type="dxa"/>
             <w:tcBorders>
               <w:top w:val="single" w:sz="2" w:space="0" w:color="000000"/>
               <w:left w:val="single" w:sz="2" w:space="0" w:color="000000"/>
@@ -4394,7 +4499,8 @@
           <w:p>
             <w:pPr>
               <w:pStyle w:val="TableContents"/>
-              <w:spacing w:lineRule="auto" w:line="273" w:before="0" w:after="120"/>
+              <w:widowControl w:val="false"/>
+              <w:spacing w:lineRule="auto" w:line="271" w:before="0" w:after="120"/>
               <w:rPr>
                 <w:rFonts w:ascii="Liberation Serif" w:hAnsi="Liberation Serif"/>
                 <w:color w:val="000000"/>
@@ -4449,7 +4555,7 @@
         </w:tc>
         <w:tc>
           <w:tcPr>
-            <w:tcW w:w="2807" w:type="dxa"/>
+            <w:tcW w:w="2808" w:type="dxa"/>
             <w:tcBorders>
               <w:top w:val="single" w:sz="2" w:space="0" w:color="000000"/>
               <w:left w:val="single" w:sz="2" w:space="0" w:color="000000"/>
@@ -4461,7 +4567,8 @@
           <w:p>
             <w:pPr>
               <w:pStyle w:val="TableContents"/>
-              <w:spacing w:lineRule="auto" w:line="273" w:before="0" w:after="120"/>
+              <w:widowControl w:val="false"/>
+              <w:spacing w:lineRule="auto" w:line="271" w:before="0" w:after="120"/>
               <w:rPr>
                 <w:rFonts w:ascii="Liberation Serif" w:hAnsi="Liberation Serif"/>
                 <w:color w:val="000000"/>
@@ -4499,9 +4606,11 @@
           <w:p>
             <w:pPr>
               <w:pStyle w:val="TableContents"/>
-              <w:spacing w:lineRule="auto" w:line="273" w:before="0" w:after="120"/>
-              <w:rPr>
-                <w:rFonts w:ascii="Liberation Serif" w:hAnsi="Liberation Serif"/>
+              <w:widowControl w:val="false"/>
+              <w:spacing w:lineRule="auto" w:line="271" w:before="0" w:after="120"/>
+              <w:rPr>
+                <w:rFonts w:ascii="Liberation Serif" w:hAnsi="Liberation Serif"/>
+                <w:b/>
                 <w:b/>
                 <w:color w:val="000000"/>
                 <w:sz w:val="28"/>
@@ -4524,7 +4633,7 @@
         </w:tc>
         <w:tc>
           <w:tcPr>
-            <w:tcW w:w="4590" w:type="dxa"/>
+            <w:tcW w:w="4589" w:type="dxa"/>
             <w:tcBorders>
               <w:top w:val="single" w:sz="2" w:space="0" w:color="000000"/>
               <w:left w:val="single" w:sz="2" w:space="0" w:color="000000"/>
@@ -4536,7 +4645,8 @@
           <w:p>
             <w:pPr>
               <w:pStyle w:val="TableContents"/>
-              <w:spacing w:lineRule="auto" w:line="273" w:before="0" w:after="120"/>
+              <w:widowControl w:val="false"/>
+              <w:spacing w:lineRule="auto" w:line="271" w:before="0" w:after="120"/>
               <w:rPr>
                 <w:rFonts w:ascii="Liberation Serif" w:hAnsi="Liberation Serif"/>
                 <w:color w:val="000000"/>
@@ -4612,7 +4722,7 @@
         </w:tc>
         <w:tc>
           <w:tcPr>
-            <w:tcW w:w="2807" w:type="dxa"/>
+            <w:tcW w:w="2808" w:type="dxa"/>
             <w:tcBorders>
               <w:top w:val="single" w:sz="2" w:space="0" w:color="000000"/>
               <w:left w:val="single" w:sz="2" w:space="0" w:color="000000"/>
@@ -4624,7 +4734,8 @@
           <w:p>
             <w:pPr>
               <w:pStyle w:val="TableContents"/>
-              <w:spacing w:lineRule="auto" w:line="273" w:before="0" w:after="120"/>
+              <w:widowControl w:val="false"/>
+              <w:spacing w:lineRule="auto" w:line="271" w:before="0" w:after="120"/>
               <w:rPr>
                 <w:rFonts w:ascii="Liberation Serif" w:hAnsi="Liberation Serif"/>
                 <w:color w:val="000000"/>
@@ -4662,9 +4773,11 @@
           <w:p>
             <w:pPr>
               <w:pStyle w:val="TableContents"/>
-              <w:spacing w:lineRule="auto" w:line="273" w:before="0" w:after="120"/>
-              <w:rPr>
-                <w:rFonts w:ascii="Liberation Serif" w:hAnsi="Liberation Serif"/>
+              <w:widowControl w:val="false"/>
+              <w:spacing w:lineRule="auto" w:line="271" w:before="0" w:after="120"/>
+              <w:rPr>
+                <w:rFonts w:ascii="Liberation Serif" w:hAnsi="Liberation Serif"/>
+                <w:b/>
                 <w:b/>
                 <w:color w:val="000000"/>
                 <w:sz w:val="28"/>
@@ -4687,7 +4800,7 @@
         </w:tc>
         <w:tc>
           <w:tcPr>
-            <w:tcW w:w="4590" w:type="dxa"/>
+            <w:tcW w:w="4589" w:type="dxa"/>
             <w:tcBorders>
               <w:top w:val="single" w:sz="2" w:space="0" w:color="000000"/>
               <w:left w:val="single" w:sz="2" w:space="0" w:color="000000"/>
@@ -4699,7 +4812,8 @@
           <w:p>
             <w:pPr>
               <w:pStyle w:val="TableContents"/>
-              <w:spacing w:lineRule="auto" w:line="273" w:before="0" w:after="120"/>
+              <w:widowControl w:val="false"/>
+              <w:spacing w:lineRule="auto" w:line="271" w:before="0" w:after="120"/>
               <w:rPr>
                 <w:rFonts w:ascii="Liberation Serif" w:hAnsi="Liberation Serif"/>
                 <w:color w:val="000000"/>
@@ -4754,7 +4868,7 @@
         </w:tc>
         <w:tc>
           <w:tcPr>
-            <w:tcW w:w="2807" w:type="dxa"/>
+            <w:tcW w:w="2808" w:type="dxa"/>
             <w:tcBorders>
               <w:top w:val="single" w:sz="2" w:space="0" w:color="000000"/>
               <w:left w:val="single" w:sz="2" w:space="0" w:color="000000"/>
@@ -4766,7 +4880,8 @@
           <w:p>
             <w:pPr>
               <w:pStyle w:val="TableContents"/>
-              <w:spacing w:lineRule="auto" w:line="273" w:before="0" w:after="120"/>
+              <w:widowControl w:val="false"/>
+              <w:spacing w:lineRule="auto" w:line="271" w:before="0" w:after="120"/>
               <w:rPr>
                 <w:rFonts w:ascii="Liberation Serif" w:hAnsi="Liberation Serif"/>
                 <w:color w:val="000000"/>
@@ -4804,9 +4919,11 @@
           <w:p>
             <w:pPr>
               <w:pStyle w:val="TableContents"/>
-              <w:spacing w:lineRule="auto" w:line="273" w:before="0" w:after="120"/>
-              <w:rPr>
-                <w:rFonts w:ascii="Liberation Serif" w:hAnsi="Liberation Serif"/>
+              <w:widowControl w:val="false"/>
+              <w:spacing w:lineRule="auto" w:line="271" w:before="0" w:after="120"/>
+              <w:rPr>
+                <w:rFonts w:ascii="Liberation Serif" w:hAnsi="Liberation Serif"/>
+                <w:b/>
                 <w:b/>
                 <w:color w:val="000000"/>
                 <w:sz w:val="28"/>
@@ -4829,7 +4946,7 @@
         </w:tc>
         <w:tc>
           <w:tcPr>
-            <w:tcW w:w="4590" w:type="dxa"/>
+            <w:tcW w:w="4589" w:type="dxa"/>
             <w:tcBorders>
               <w:top w:val="single" w:sz="2" w:space="0" w:color="000000"/>
               <w:left w:val="single" w:sz="2" w:space="0" w:color="000000"/>
@@ -4841,7 +4958,8 @@
           <w:p>
             <w:pPr>
               <w:pStyle w:val="TableContents"/>
-              <w:spacing w:lineRule="auto" w:line="273" w:before="0" w:after="120"/>
+              <w:widowControl w:val="false"/>
+              <w:spacing w:lineRule="auto" w:line="271" w:before="0" w:after="120"/>
               <w:rPr>
                 <w:rFonts w:ascii="Liberation Serif" w:hAnsi="Liberation Serif"/>
                 <w:color w:val="000000"/>
@@ -4896,7 +5014,7 @@
         </w:tc>
         <w:tc>
           <w:tcPr>
-            <w:tcW w:w="2807" w:type="dxa"/>
+            <w:tcW w:w="2808" w:type="dxa"/>
             <w:tcBorders>
               <w:top w:val="single" w:sz="2" w:space="0" w:color="000000"/>
               <w:left w:val="single" w:sz="2" w:space="0" w:color="000000"/>
@@ -4908,7 +5026,8 @@
           <w:p>
             <w:pPr>
               <w:pStyle w:val="TableContents"/>
-              <w:spacing w:lineRule="auto" w:line="273" w:before="0" w:after="120"/>
+              <w:widowControl w:val="false"/>
+              <w:spacing w:lineRule="auto" w:line="271" w:before="0" w:after="120"/>
               <w:rPr>
                 <w:rFonts w:ascii="Liberation Serif" w:hAnsi="Liberation Serif"/>
                 <w:color w:val="000000"/>
@@ -4988,7 +5107,7 @@
         </w:tblCellMar>
       </w:tblPr>
       <w:tblGrid>
-        <w:gridCol w:w="1627"/>
+        <w:gridCol w:w="1626"/>
         <w:gridCol w:w="7013"/>
       </w:tblGrid>
       <w:tr>
@@ -4997,7 +5116,7 @@
         </w:trPr>
         <w:tc>
           <w:tcPr>
-            <w:tcW w:w="1627" w:type="dxa"/>
+            <w:tcW w:w="1626" w:type="dxa"/>
             <w:tcBorders>
               <w:top w:val="single" w:sz="2" w:space="0" w:color="000000"/>
               <w:left w:val="single" w:sz="2" w:space="0" w:color="000000"/>
@@ -5009,12 +5128,13 @@
           <w:p>
             <w:pPr>
               <w:pStyle w:val="TableContents"/>
-              <w:spacing w:lineRule="auto" w:line="273" w:before="0" w:after="0"/>
+              <w:widowControl w:val="false"/>
+              <w:spacing w:lineRule="auto" w:line="271" w:before="0" w:after="0"/>
               <w:rPr/>
             </w:pPr>
             <w:r>
               <w:rPr>
-                <w:rStyle w:val="StrongEmphasis"/>
+                <w:rStyle w:val="Strong"/>
                 <w:rFonts w:ascii="Liberation Serif" w:hAnsi="Liberation Serif"/>
                 <w:color w:val="000000"/>
                 <w:sz w:val="28"/>
@@ -5039,12 +5159,13 @@
           <w:p>
             <w:pPr>
               <w:pStyle w:val="TableContents"/>
-              <w:spacing w:lineRule="auto" w:line="273" w:before="0" w:after="0"/>
+              <w:widowControl w:val="false"/>
+              <w:spacing w:lineRule="auto" w:line="271" w:before="0" w:after="0"/>
               <w:rPr/>
             </w:pPr>
             <w:r>
               <w:rPr>
-                <w:rStyle w:val="StrongEmphasis"/>
+                <w:rStyle w:val="Strong"/>
                 <w:rFonts w:ascii="Liberation Serif" w:hAnsi="Liberation Serif"/>
                 <w:color w:val="000000"/>
                 <w:sz w:val="28"/>
@@ -5060,7 +5181,7 @@
         <w:trPr/>
         <w:tc>
           <w:tcPr>
-            <w:tcW w:w="1627" w:type="dxa"/>
+            <w:tcW w:w="1626" w:type="dxa"/>
             <w:tcBorders>
               <w:top w:val="single" w:sz="2" w:space="0" w:color="000000"/>
               <w:left w:val="single" w:sz="2" w:space="0" w:color="000000"/>
@@ -5072,9 +5193,11 @@
           <w:p>
             <w:pPr>
               <w:pStyle w:val="TableContents"/>
-              <w:spacing w:lineRule="auto" w:line="273" w:before="0" w:after="120"/>
-              <w:rPr>
-                <w:rFonts w:ascii="Liberation Serif" w:hAnsi="Liberation Serif"/>
+              <w:widowControl w:val="false"/>
+              <w:spacing w:lineRule="auto" w:line="271" w:before="0" w:after="120"/>
+              <w:rPr>
+                <w:rFonts w:ascii="Liberation Serif" w:hAnsi="Liberation Serif"/>
+                <w:b/>
                 <w:b/>
                 <w:color w:val="000000"/>
                 <w:sz w:val="28"/>
@@ -5109,7 +5232,8 @@
           <w:p>
             <w:pPr>
               <w:pStyle w:val="TableContents"/>
-              <w:spacing w:lineRule="auto" w:line="273" w:before="0" w:after="120"/>
+              <w:widowControl w:val="false"/>
+              <w:spacing w:lineRule="auto" w:line="271" w:before="0" w:after="120"/>
               <w:rPr>
                 <w:rFonts w:ascii="Liberation Serif" w:hAnsi="Liberation Serif"/>
                 <w:color w:val="000000"/>
@@ -5135,7 +5259,7 @@
         <w:trPr/>
         <w:tc>
           <w:tcPr>
-            <w:tcW w:w="1627" w:type="dxa"/>
+            <w:tcW w:w="1626" w:type="dxa"/>
             <w:tcBorders>
               <w:top w:val="single" w:sz="2" w:space="0" w:color="000000"/>
               <w:left w:val="single" w:sz="2" w:space="0" w:color="000000"/>
@@ -5147,9 +5271,11 @@
           <w:p>
             <w:pPr>
               <w:pStyle w:val="TableContents"/>
-              <w:spacing w:lineRule="auto" w:line="273" w:before="0" w:after="120"/>
-              <w:rPr>
-                <w:rFonts w:ascii="Liberation Serif" w:hAnsi="Liberation Serif"/>
+              <w:widowControl w:val="false"/>
+              <w:spacing w:lineRule="auto" w:line="271" w:before="0" w:after="120"/>
+              <w:rPr>
+                <w:rFonts w:ascii="Liberation Serif" w:hAnsi="Liberation Serif"/>
+                <w:b/>
                 <w:b/>
                 <w:color w:val="000000"/>
                 <w:sz w:val="28"/>
@@ -5184,7 +5310,8 @@
           <w:p>
             <w:pPr>
               <w:pStyle w:val="TableContents"/>
-              <w:spacing w:lineRule="auto" w:line="273" w:before="0" w:after="120"/>
+              <w:widowControl w:val="false"/>
+              <w:spacing w:lineRule="auto" w:line="271" w:before="0" w:after="120"/>
               <w:rPr>
                 <w:rFonts w:ascii="Liberation Serif" w:hAnsi="Liberation Serif"/>
                 <w:color w:val="000000"/>
@@ -5210,7 +5337,7 @@
         <w:trPr/>
         <w:tc>
           <w:tcPr>
-            <w:tcW w:w="1627" w:type="dxa"/>
+            <w:tcW w:w="1626" w:type="dxa"/>
             <w:tcBorders>
               <w:top w:val="single" w:sz="2" w:space="0" w:color="000000"/>
               <w:left w:val="single" w:sz="2" w:space="0" w:color="000000"/>
@@ -5222,9 +5349,11 @@
           <w:p>
             <w:pPr>
               <w:pStyle w:val="TableContents"/>
-              <w:spacing w:lineRule="auto" w:line="273" w:before="0" w:after="120"/>
-              <w:rPr>
-                <w:rFonts w:ascii="Liberation Serif" w:hAnsi="Liberation Serif"/>
+              <w:widowControl w:val="false"/>
+              <w:spacing w:lineRule="auto" w:line="271" w:before="0" w:after="120"/>
+              <w:rPr>
+                <w:rFonts w:ascii="Liberation Serif" w:hAnsi="Liberation Serif"/>
+                <w:b/>
                 <w:b/>
                 <w:color w:val="000000"/>
                 <w:sz w:val="28"/>
@@ -5259,7 +5388,8 @@
           <w:p>
             <w:pPr>
               <w:pStyle w:val="TableContents"/>
-              <w:spacing w:lineRule="auto" w:line="273" w:before="0" w:after="120"/>
+              <w:widowControl w:val="false"/>
+              <w:spacing w:lineRule="auto" w:line="271" w:before="0" w:after="120"/>
               <w:rPr>
                 <w:rFonts w:ascii="Liberation Serif" w:hAnsi="Liberation Serif"/>
                 <w:color w:val="000000"/>
@@ -5285,7 +5415,7 @@
         <w:trPr/>
         <w:tc>
           <w:tcPr>
-            <w:tcW w:w="1627" w:type="dxa"/>
+            <w:tcW w:w="1626" w:type="dxa"/>
             <w:tcBorders>
               <w:top w:val="single" w:sz="2" w:space="0" w:color="000000"/>
               <w:left w:val="single" w:sz="2" w:space="0" w:color="000000"/>
@@ -5297,9 +5427,11 @@
           <w:p>
             <w:pPr>
               <w:pStyle w:val="TableContents"/>
-              <w:spacing w:lineRule="auto" w:line="273" w:before="0" w:after="120"/>
-              <w:rPr>
-                <w:rFonts w:ascii="Liberation Serif" w:hAnsi="Liberation Serif"/>
+              <w:widowControl w:val="false"/>
+              <w:spacing w:lineRule="auto" w:line="271" w:before="0" w:after="120"/>
+              <w:rPr>
+                <w:rFonts w:ascii="Liberation Serif" w:hAnsi="Liberation Serif"/>
+                <w:b/>
                 <w:b/>
                 <w:color w:val="000000"/>
                 <w:sz w:val="28"/>
@@ -5334,7 +5466,8 @@
           <w:p>
             <w:pPr>
               <w:pStyle w:val="TableContents"/>
-              <w:spacing w:lineRule="auto" w:line="273" w:before="0" w:after="120"/>
+              <w:widowControl w:val="false"/>
+              <w:spacing w:lineRule="auto" w:line="271" w:before="0" w:after="120"/>
               <w:rPr>
                 <w:rFonts w:ascii="Liberation Serif" w:hAnsi="Liberation Serif"/>
                 <w:color w:val="000000"/>
@@ -5360,7 +5493,7 @@
         <w:trPr/>
         <w:tc>
           <w:tcPr>
-            <w:tcW w:w="1627" w:type="dxa"/>
+            <w:tcW w:w="1626" w:type="dxa"/>
             <w:tcBorders>
               <w:top w:val="single" w:sz="2" w:space="0" w:color="000000"/>
               <w:left w:val="single" w:sz="2" w:space="0" w:color="000000"/>
@@ -5372,9 +5505,11 @@
           <w:p>
             <w:pPr>
               <w:pStyle w:val="TableContents"/>
-              <w:spacing w:lineRule="auto" w:line="273" w:before="0" w:after="120"/>
-              <w:rPr>
-                <w:rFonts w:ascii="Liberation Serif" w:hAnsi="Liberation Serif"/>
+              <w:widowControl w:val="false"/>
+              <w:spacing w:lineRule="auto" w:line="271" w:before="0" w:after="120"/>
+              <w:rPr>
+                <w:rFonts w:ascii="Liberation Serif" w:hAnsi="Liberation Serif"/>
+                <w:b/>
                 <w:b/>
                 <w:color w:val="000000"/>
                 <w:sz w:val="28"/>
@@ -5409,7 +5544,8 @@
           <w:p>
             <w:pPr>
               <w:pStyle w:val="TableContents"/>
-              <w:spacing w:lineRule="auto" w:line="273" w:before="0" w:after="120"/>
+              <w:widowControl w:val="false"/>
+              <w:spacing w:lineRule="auto" w:line="271" w:before="0" w:after="120"/>
               <w:rPr>
                 <w:rFonts w:ascii="Liberation Serif" w:hAnsi="Liberation Serif"/>
                 <w:color w:val="000000"/>
@@ -5445,13 +5581,7 @@
         </w:rPr>
       </w:pPr>
       <w:r>
-        <w:rPr>
-          <w:rFonts w:ascii="Liberation Serif" w:hAnsi="Liberation Serif"/>
-          <w:color w:val="000000"/>
-          <w:sz w:val="28"/>
-          <w:szCs w:val="28"/>
-          <w:lang w:val="zxx" w:eastAsia="zxx" w:bidi="zxx"/>
-        </w:rPr>
+        <w:rPr/>
       </w:r>
     </w:p>
     <w:sectPr>
@@ -5496,6 +5626,7 @@
         </w:tabs>
         <w:ind w:left="1080" w:hanging="360"/>
       </w:pPr>
+      <w:rPr/>
     </w:lvl>
     <w:lvl w:ilvl="2">
       <w:start w:val="1"/>
@@ -5508,6 +5639,7 @@
         </w:tabs>
         <w:ind w:left="1440" w:hanging="360"/>
       </w:pPr>
+      <w:rPr/>
     </w:lvl>
     <w:lvl w:ilvl="3">
       <w:start w:val="1"/>
@@ -5520,6 +5652,7 @@
         </w:tabs>
         <w:ind w:left="1800" w:hanging="360"/>
       </w:pPr>
+      <w:rPr/>
     </w:lvl>
     <w:lvl w:ilvl="4">
       <w:start w:val="1"/>
@@ -5532,6 +5665,7 @@
         </w:tabs>
         <w:ind w:left="2160" w:hanging="360"/>
       </w:pPr>
+      <w:rPr/>
     </w:lvl>
     <w:lvl w:ilvl="5">
       <w:start w:val="1"/>
@@ -5544,6 +5678,7 @@
         </w:tabs>
         <w:ind w:left="2520" w:hanging="360"/>
       </w:pPr>
+      <w:rPr/>
     </w:lvl>
     <w:lvl w:ilvl="6">
       <w:start w:val="1"/>
@@ -5556,6 +5691,7 @@
         </w:tabs>
         <w:ind w:left="2880" w:hanging="360"/>
       </w:pPr>
+      <w:rPr/>
     </w:lvl>
     <w:lvl w:ilvl="7">
       <w:start w:val="1"/>
@@ -5568,6 +5704,7 @@
         </w:tabs>
         <w:ind w:left="3240" w:hanging="360"/>
       </w:pPr>
+      <w:rPr/>
     </w:lvl>
     <w:lvl w:ilvl="8">
       <w:start w:val="1"/>
@@ -5580,6 +5717,7 @@
         </w:tabs>
         <w:ind w:left="3600" w:hanging="360"/>
       </w:pPr>
+      <w:rPr/>
     </w:lvl>
   </w:abstractNum>
   <w:abstractNum w:abstractNumId="2">
@@ -5609,6 +5747,7 @@
         </w:tabs>
         <w:ind w:left="1080" w:hanging="360"/>
       </w:pPr>
+      <w:rPr/>
     </w:lvl>
     <w:lvl w:ilvl="2">
       <w:start w:val="1"/>
@@ -5621,6 +5760,7 @@
         </w:tabs>
         <w:ind w:left="1440" w:hanging="360"/>
       </w:pPr>
+      <w:rPr/>
     </w:lvl>
     <w:lvl w:ilvl="3">
       <w:start w:val="1"/>
@@ -5633,6 +5773,7 @@
         </w:tabs>
         <w:ind w:left="1800" w:hanging="360"/>
       </w:pPr>
+      <w:rPr/>
     </w:lvl>
     <w:lvl w:ilvl="4">
       <w:start w:val="1"/>
@@ -5645,6 +5786,7 @@
         </w:tabs>
         <w:ind w:left="2160" w:hanging="360"/>
       </w:pPr>
+      <w:rPr/>
     </w:lvl>
     <w:lvl w:ilvl="5">
       <w:start w:val="1"/>
@@ -5657,6 +5799,7 @@
         </w:tabs>
         <w:ind w:left="2520" w:hanging="360"/>
       </w:pPr>
+      <w:rPr/>
     </w:lvl>
     <w:lvl w:ilvl="6">
       <w:start w:val="1"/>
@@ -5669,6 +5812,7 @@
         </w:tabs>
         <w:ind w:left="2880" w:hanging="360"/>
       </w:pPr>
+      <w:rPr/>
     </w:lvl>
     <w:lvl w:ilvl="7">
       <w:start w:val="1"/>
@@ -5681,6 +5825,7 @@
         </w:tabs>
         <w:ind w:left="3240" w:hanging="360"/>
       </w:pPr>
+      <w:rPr/>
     </w:lvl>
     <w:lvl w:ilvl="8">
       <w:start w:val="1"/>
@@ -5693,6 +5838,7 @@
         </w:tabs>
         <w:ind w:left="3600" w:hanging="360"/>
       </w:pPr>
+      <w:rPr/>
     </w:lvl>
   </w:abstractNum>
   <w:abstractNum w:abstractNumId="3">
@@ -5722,6 +5868,7 @@
         </w:tabs>
         <w:ind w:left="1080" w:hanging="360"/>
       </w:pPr>
+      <w:rPr/>
     </w:lvl>
     <w:lvl w:ilvl="2">
       <w:start w:val="1"/>
@@ -5734,6 +5881,7 @@
         </w:tabs>
         <w:ind w:left="1440" w:hanging="360"/>
       </w:pPr>
+      <w:rPr/>
     </w:lvl>
     <w:lvl w:ilvl="3">
       <w:start w:val="1"/>
@@ -5746,6 +5894,7 @@
         </w:tabs>
         <w:ind w:left="1800" w:hanging="360"/>
       </w:pPr>
+      <w:rPr/>
     </w:lvl>
     <w:lvl w:ilvl="4">
       <w:start w:val="1"/>
@@ -5758,6 +5907,7 @@
         </w:tabs>
         <w:ind w:left="2160" w:hanging="360"/>
       </w:pPr>
+      <w:rPr/>
     </w:lvl>
     <w:lvl w:ilvl="5">
       <w:start w:val="1"/>
@@ -5770,6 +5920,7 @@
         </w:tabs>
         <w:ind w:left="2520" w:hanging="360"/>
       </w:pPr>
+      <w:rPr/>
     </w:lvl>
     <w:lvl w:ilvl="6">
       <w:start w:val="1"/>
@@ -5782,6 +5933,7 @@
         </w:tabs>
         <w:ind w:left="2880" w:hanging="360"/>
       </w:pPr>
+      <w:rPr/>
     </w:lvl>
     <w:lvl w:ilvl="7">
       <w:start w:val="1"/>
@@ -5794,6 +5946,7 @@
         </w:tabs>
         <w:ind w:left="3240" w:hanging="360"/>
       </w:pPr>
+      <w:rPr/>
     </w:lvl>
     <w:lvl w:ilvl="8">
       <w:start w:val="1"/>
@@ -5806,6 +5959,7 @@
         </w:tabs>
         <w:ind w:left="3600" w:hanging="360"/>
       </w:pPr>
+      <w:rPr/>
     </w:lvl>
   </w:abstractNum>
   <w:abstractNum w:abstractNumId="4">
@@ -5833,6 +5987,7 @@
         </w:tabs>
         <w:ind w:left="1080" w:hanging="360"/>
       </w:pPr>
+      <w:rPr/>
     </w:lvl>
     <w:lvl w:ilvl="2">
       <w:start w:val="1"/>
@@ -5845,6 +6000,7 @@
         </w:tabs>
         <w:ind w:left="1440" w:hanging="360"/>
       </w:pPr>
+      <w:rPr/>
     </w:lvl>
     <w:lvl w:ilvl="3">
       <w:start w:val="1"/>
@@ -5857,6 +6013,7 @@
         </w:tabs>
         <w:ind w:left="1800" w:hanging="360"/>
       </w:pPr>
+      <w:rPr/>
     </w:lvl>
     <w:lvl w:ilvl="4">
       <w:start w:val="1"/>
@@ -5869,6 +6026,7 @@
         </w:tabs>
         <w:ind w:left="2160" w:hanging="360"/>
       </w:pPr>
+      <w:rPr/>
     </w:lvl>
     <w:lvl w:ilvl="5">
       <w:start w:val="1"/>
@@ -5881,6 +6039,7 @@
         </w:tabs>
         <w:ind w:left="2520" w:hanging="360"/>
       </w:pPr>
+      <w:rPr/>
     </w:lvl>
     <w:lvl w:ilvl="6">
       <w:start w:val="1"/>
@@ -5893,6 +6052,7 @@
         </w:tabs>
         <w:ind w:left="2880" w:hanging="360"/>
       </w:pPr>
+      <w:rPr/>
     </w:lvl>
     <w:lvl w:ilvl="7">
       <w:start w:val="1"/>
@@ -5905,6 +6065,7 @@
         </w:tabs>
         <w:ind w:left="3240" w:hanging="360"/>
       </w:pPr>
+      <w:rPr/>
     </w:lvl>
     <w:lvl w:ilvl="8">
       <w:start w:val="1"/>
@@ -5917,6 +6078,7 @@
         </w:tabs>
         <w:ind w:left="3600" w:hanging="360"/>
       </w:pPr>
+      <w:rPr/>
     </w:lvl>
   </w:abstractNum>
   <w:abstractNum w:abstractNumId="5">
@@ -5944,6 +6106,7 @@
         </w:tabs>
         <w:ind w:left="1080" w:hanging="360"/>
       </w:pPr>
+      <w:rPr/>
     </w:lvl>
     <w:lvl w:ilvl="2">
       <w:start w:val="1"/>
@@ -5956,6 +6119,7 @@
         </w:tabs>
         <w:ind w:left="1440" w:hanging="360"/>
       </w:pPr>
+      <w:rPr/>
     </w:lvl>
     <w:lvl w:ilvl="3">
       <w:start w:val="1"/>
@@ -5968,6 +6132,7 @@
         </w:tabs>
         <w:ind w:left="1800" w:hanging="360"/>
       </w:pPr>
+      <w:rPr/>
     </w:lvl>
     <w:lvl w:ilvl="4">
       <w:start w:val="1"/>
@@ -5980,6 +6145,7 @@
         </w:tabs>
         <w:ind w:left="2160" w:hanging="360"/>
       </w:pPr>
+      <w:rPr/>
     </w:lvl>
     <w:lvl w:ilvl="5">
       <w:start w:val="1"/>
@@ -5992,6 +6158,7 @@
         </w:tabs>
         <w:ind w:left="2520" w:hanging="360"/>
       </w:pPr>
+      <w:rPr/>
     </w:lvl>
     <w:lvl w:ilvl="6">
       <w:start w:val="1"/>
@@ -6004,6 +6171,7 @@
         </w:tabs>
         <w:ind w:left="2880" w:hanging="360"/>
       </w:pPr>
+      <w:rPr/>
     </w:lvl>
     <w:lvl w:ilvl="7">
       <w:start w:val="1"/>
@@ -6016,6 +6184,7 @@
         </w:tabs>
         <w:ind w:left="3240" w:hanging="360"/>
       </w:pPr>
+      <w:rPr/>
     </w:lvl>
     <w:lvl w:ilvl="8">
       <w:start w:val="1"/>
@@ -6028,6 +6197,7 @@
         </w:tabs>
         <w:ind w:left="3600" w:hanging="360"/>
       </w:pPr>
+      <w:rPr/>
     </w:lvl>
   </w:abstractNum>
   <w:abstractNum w:abstractNumId="6">
@@ -6055,6 +6225,7 @@
         </w:tabs>
         <w:ind w:left="1080" w:hanging="360"/>
       </w:pPr>
+      <w:rPr/>
     </w:lvl>
     <w:lvl w:ilvl="2">
       <w:start w:val="1"/>
@@ -6067,6 +6238,7 @@
         </w:tabs>
         <w:ind w:left="1440" w:hanging="360"/>
       </w:pPr>
+      <w:rPr/>
     </w:lvl>
     <w:lvl w:ilvl="3">
       <w:start w:val="1"/>
@@ -6079,6 +6251,7 @@
         </w:tabs>
         <w:ind w:left="1800" w:hanging="360"/>
       </w:pPr>
+      <w:rPr/>
     </w:lvl>
     <w:lvl w:ilvl="4">
       <w:start w:val="1"/>
@@ -6091,6 +6264,7 @@
         </w:tabs>
         <w:ind w:left="2160" w:hanging="360"/>
       </w:pPr>
+      <w:rPr/>
     </w:lvl>
     <w:lvl w:ilvl="5">
       <w:start w:val="1"/>
@@ -6103,6 +6277,7 @@
         </w:tabs>
         <w:ind w:left="2520" w:hanging="360"/>
       </w:pPr>
+      <w:rPr/>
     </w:lvl>
     <w:lvl w:ilvl="6">
       <w:start w:val="1"/>
@@ -6115,6 +6290,7 @@
         </w:tabs>
         <w:ind w:left="2880" w:hanging="360"/>
       </w:pPr>
+      <w:rPr/>
     </w:lvl>
     <w:lvl w:ilvl="7">
       <w:start w:val="1"/>
@@ -6127,6 +6303,7 @@
         </w:tabs>
         <w:ind w:left="3240" w:hanging="360"/>
       </w:pPr>
+      <w:rPr/>
     </w:lvl>
     <w:lvl w:ilvl="8">
       <w:start w:val="1"/>
@@ -6139,6 +6316,7 @@
         </w:tabs>
         <w:ind w:left="3600" w:hanging="360"/>
       </w:pPr>
+      <w:rPr/>
     </w:lvl>
   </w:abstractNum>
   <w:abstractNum w:abstractNumId="7">
@@ -6848,6 +7026,7 @@
     <w:rsid w:val="00fc693f"/>
     <w:pPr>
       <w:widowControl/>
+      <w:suppressAutoHyphens w:val="true"/>
       <w:bidi w:val="0"/>
       <w:spacing w:lineRule="auto" w:line="276" w:before="0" w:after="200"/>
       <w:jc w:val="left"/>
@@ -7324,10 +7503,7 @@
   </w:style>
   <w:style w:type="character" w:styleId="Strong">
     <w:name w:val="Strong"/>
-    <w:basedOn w:val="DefaultParagraphFont"/>
-    <w:uiPriority w:val="22"/>
     <w:qFormat/>
-    <w:rsid w:val="00fc693f"/>
     <w:rPr>
       <w:b/>
       <w:bCs/>
@@ -7437,14 +7613,6 @@
     <w:qFormat/>
     <w:rPr>
       <w:rFonts w:ascii="OpenSymbol" w:hAnsi="OpenSymbol" w:eastAsia="OpenSymbol" w:cs="OpenSymbol"/>
-    </w:rPr>
-  </w:style>
-  <w:style w:type="character" w:styleId="StrongEmphasis">
-    <w:name w:val="Strong"/>
-    <w:qFormat/>
-    <w:rPr>
-      <w:b/>
-      <w:bCs/>
     </w:rPr>
   </w:style>
   <w:style w:type="character" w:styleId="NumberingSymbols">
@@ -7567,6 +7735,7 @@
     <w:rsid w:val="00fc693f"/>
     <w:pPr>
       <w:widowControl/>
+      <w:suppressAutoHyphens w:val="true"/>
       <w:bidi w:val="0"/>
       <w:spacing w:lineRule="auto" w:line="240" w:before="0" w:after="0"/>
       <w:jc w:val="left"/>
@@ -7665,24 +7834,29 @@
       <w:szCs w:val="16"/>
     </w:rPr>
   </w:style>
-  <w:style w:type="paragraph" w:styleId="List2">
+  <w:style w:type="paragraph" w:styleId="ListBullet3">
     <w:name w:val="List Bullet 3"/>
     <w:basedOn w:val="Normal"/>
     <w:uiPriority w:val="99"/>
     <w:unhideWhenUsed/>
+    <w:qFormat/>
     <w:rsid w:val="00326f90"/>
     <w:pPr>
+      <w:numPr>
+        <w:ilvl w:val="0"/>
+        <w:numId w:val="3"/>
+      </w:numPr>
       <w:spacing w:before="0" w:after="200"/>
-      <w:ind w:left="720" w:hanging="360"/>
       <w:contextualSpacing/>
     </w:pPr>
     <w:rPr/>
   </w:style>
-  <w:style w:type="paragraph" w:styleId="List3">
+  <w:style w:type="paragraph" w:styleId="ListBullet4">
     <w:name w:val="List Bullet 4"/>
     <w:basedOn w:val="Normal"/>
     <w:uiPriority w:val="99"/>
     <w:unhideWhenUsed/>
+    <w:qFormat/>
     <w:rsid w:val="00326f90"/>
     <w:pPr>
       <w:spacing w:before="0" w:after="200"/>
@@ -7719,23 +7893,6 @@
       <w:numPr>
         <w:ilvl w:val="0"/>
         <w:numId w:val="2"/>
-      </w:numPr>
-      <w:spacing w:before="0" w:after="200"/>
-      <w:contextualSpacing/>
-    </w:pPr>
-    <w:rPr/>
-  </w:style>
-  <w:style w:type="paragraph" w:styleId="ListBullet3">
-    <w:name w:val="List Bullet 3"/>
-    <w:basedOn w:val="Normal"/>
-    <w:uiPriority w:val="99"/>
-    <w:unhideWhenUsed/>
-    <w:qFormat/>
-    <w:rsid w:val="00326f90"/>
-    <w:pPr>
-      <w:numPr>
-        <w:ilvl w:val="0"/>
-        <w:numId w:val="3"/>
       </w:numPr>
       <w:spacing w:before="0" w:after="200"/>
       <w:contextualSpacing/>
@@ -7854,6 +8011,7 @@
         <w:tab w:val="left" w:pos="3456" w:leader="none"/>
         <w:tab w:val="left" w:pos="4032" w:leader="none"/>
       </w:tabs>
+      <w:suppressAutoHyphens w:val="true"/>
       <w:bidi w:val="0"/>
       <w:spacing w:lineRule="auto" w:line="276" w:before="0" w:after="200"/>
       <w:jc w:val="left"/>

</xml_diff>